<commit_message>
updated code and documentation
</commit_message>
<xml_diff>
--- a/Assignment_Analysis_and_Design_Document.docx
+++ b/Assignment_Analysis_and_Design_Document.docx
@@ -1,6 +1,6 @@
 
 <file path=word/document.xml><?xml version="1.0" encoding="utf-8"?>
-<w:document xmlns:ve="http://schemas.openxmlformats.org/markup-compatibility/2006" xmlns:o="urn:schemas-microsoft-com:office:office" xmlns:r="http://schemas.openxmlformats.org/officeDocument/2006/relationships" xmlns:m="http://schemas.openxmlformats.org/officeDocument/2006/math" xmlns:v="urn:schemas-microsoft-com:vml" xmlns:wp="http://schemas.openxmlformats.org/drawingml/2006/wordprocessingDrawing" xmlns:w10="urn:schemas-microsoft-com:office:word" xmlns:w="http://schemas.openxmlformats.org/wordprocessingml/2006/main" xmlns:wne="http://schemas.microsoft.com/office/word/2006/wordml">
+<w:document xmlns:wpc="http://schemas.microsoft.com/office/word/2010/wordprocessingCanvas" xmlns:mc="http://schemas.openxmlformats.org/markup-compatibility/2006" xmlns:o="urn:schemas-microsoft-com:office:office" xmlns:r="http://schemas.openxmlformats.org/officeDocument/2006/relationships" xmlns:m="http://schemas.openxmlformats.org/officeDocument/2006/math" xmlns:v="urn:schemas-microsoft-com:vml" xmlns:wp14="http://schemas.microsoft.com/office/word/2010/wordprocessingDrawing" xmlns:wp="http://schemas.openxmlformats.org/drawingml/2006/wordprocessingDrawing" xmlns:w10="urn:schemas-microsoft-com:office:word" xmlns:w="http://schemas.openxmlformats.org/wordprocessingml/2006/main" xmlns:w14="http://schemas.microsoft.com/office/word/2010/wordml" xmlns:wpg="http://schemas.microsoft.com/office/word/2010/wordprocessingGroup" xmlns:wpi="http://schemas.microsoft.com/office/word/2010/wordprocessingInk" xmlns:wne="http://schemas.microsoft.com/office/word/2006/wordml" xmlns:wps="http://schemas.microsoft.com/office/word/2010/wordprocessingShape" mc:Ignorable="w14 wp14">
   <w:body>
     <w:p>
       <w:pPr>
@@ -10,28 +10,61 @@
           <w:rFonts w:ascii="Times New Roman" w:hAnsi="Times New Roman"/>
         </w:rPr>
       </w:pPr>
-      <w:fldSimple w:instr=" SUBJECT  \* MERGEFORMAT ">
-        <w:bookmarkStart w:id="0" w:name="_Toc254785382"/>
-        <w:bookmarkStart w:id="1" w:name="_Toc254771756"/>
-        <w:bookmarkStart w:id="2" w:name="_Toc254770265"/>
-        <w:bookmarkStart w:id="3" w:name="_Toc254770225"/>
-        <w:bookmarkStart w:id="4" w:name="_Toc222883074"/>
-        <w:bookmarkStart w:id="5" w:name="_Toc222821166"/>
-        <w:bookmarkStart w:id="6" w:name="_Toc222820220"/>
-        <w:r>
-          <w:rPr>
-            <w:rFonts w:ascii="Times New Roman" w:hAnsi="Times New Roman"/>
-          </w:rPr>
-          <w:t>&lt;Assignment Name&gt;</w:t>
-        </w:r>
-        <w:bookmarkEnd w:id="0"/>
-        <w:bookmarkEnd w:id="1"/>
-        <w:bookmarkEnd w:id="2"/>
-        <w:bookmarkEnd w:id="3"/>
-        <w:bookmarkEnd w:id="4"/>
-        <w:bookmarkEnd w:id="5"/>
-        <w:bookmarkEnd w:id="6"/>
-      </w:fldSimple>
+      <w:r>
+        <w:fldChar w:fldCharType="begin"/>
+      </w:r>
+      <w:r>
+        <w:instrText xml:space="preserve"> SUBJECT  \* MERGEFORMAT </w:instrText>
+      </w:r>
+      <w:r>
+        <w:fldChar w:fldCharType="separate"/>
+      </w:r>
+      <w:bookmarkStart w:id="0" w:name="_Toc254785382"/>
+      <w:bookmarkStart w:id="1" w:name="_Toc254771756"/>
+      <w:bookmarkStart w:id="2" w:name="_Toc254770265"/>
+      <w:bookmarkStart w:id="3" w:name="_Toc254770225"/>
+      <w:bookmarkStart w:id="4" w:name="_Toc222883074"/>
+      <w:bookmarkStart w:id="5" w:name="_Toc222821166"/>
+      <w:bookmarkStart w:id="6" w:name="_Toc222820220"/>
+      <w:r>
+        <w:rPr>
+          <w:rFonts w:ascii="Times New Roman" w:hAnsi="Times New Roman"/>
+        </w:rPr>
+        <w:t>&lt;</w:t>
+      </w:r>
+      <w:proofErr w:type="spellStart"/>
+      <w:r>
+        <w:rPr>
+          <w:rFonts w:ascii="Times New Roman" w:hAnsi="Times New Roman"/>
+        </w:rPr>
+        <w:t>Wasteless</w:t>
+      </w:r>
+      <w:proofErr w:type="spellEnd"/>
+      <w:r>
+        <w:rPr>
+          <w:rFonts w:ascii="Times New Roman" w:hAnsi="Times New Roman"/>
+        </w:rPr>
+        <w:t xml:space="preserve"> Assignment 2</w:t>
+      </w:r>
+      <w:r>
+        <w:rPr>
+          <w:rFonts w:ascii="Times New Roman" w:hAnsi="Times New Roman"/>
+        </w:rPr>
+        <w:t>&gt;</w:t>
+      </w:r>
+      <w:bookmarkEnd w:id="0"/>
+      <w:bookmarkEnd w:id="1"/>
+      <w:bookmarkEnd w:id="2"/>
+      <w:bookmarkEnd w:id="3"/>
+      <w:bookmarkEnd w:id="4"/>
+      <w:bookmarkEnd w:id="5"/>
+      <w:bookmarkEnd w:id="6"/>
+      <w:r>
+        <w:rPr>
+          <w:rFonts w:ascii="Times New Roman" w:hAnsi="Times New Roman"/>
+        </w:rPr>
+        <w:fldChar w:fldCharType="end"/>
+      </w:r>
     </w:p>
     <w:p>
       <w:pPr>
@@ -41,28 +74,41 @@
           <w:rFonts w:ascii="Times New Roman" w:hAnsi="Times New Roman"/>
         </w:rPr>
       </w:pPr>
-      <w:fldSimple w:instr=" TITLE  \* MERGEFORMAT ">
-        <w:bookmarkStart w:id="7" w:name="_Toc254785383"/>
-        <w:bookmarkStart w:id="8" w:name="_Toc254771757"/>
-        <w:bookmarkStart w:id="9" w:name="_Toc254770266"/>
-        <w:bookmarkStart w:id="10" w:name="_Toc254770226"/>
-        <w:bookmarkStart w:id="11" w:name="_Toc222883075"/>
-        <w:bookmarkStart w:id="12" w:name="_Toc222821167"/>
-        <w:bookmarkStart w:id="13" w:name="_Toc222820221"/>
-        <w:r>
-          <w:rPr>
-            <w:rFonts w:ascii="Times New Roman" w:hAnsi="Times New Roman"/>
-          </w:rPr>
-          <w:t>Analysis and Design Document</w:t>
-        </w:r>
-        <w:bookmarkEnd w:id="7"/>
-        <w:bookmarkEnd w:id="8"/>
-        <w:bookmarkEnd w:id="9"/>
-        <w:bookmarkEnd w:id="10"/>
-        <w:bookmarkEnd w:id="11"/>
-        <w:bookmarkEnd w:id="12"/>
-        <w:bookmarkEnd w:id="13"/>
-      </w:fldSimple>
+      <w:r>
+        <w:fldChar w:fldCharType="begin"/>
+      </w:r>
+      <w:r>
+        <w:instrText xml:space="preserve"> TITLE  \* MERGEFORMAT </w:instrText>
+      </w:r>
+      <w:r>
+        <w:fldChar w:fldCharType="separate"/>
+      </w:r>
+      <w:bookmarkStart w:id="7" w:name="_Toc254785383"/>
+      <w:bookmarkStart w:id="8" w:name="_Toc254771757"/>
+      <w:bookmarkStart w:id="9" w:name="_Toc254770266"/>
+      <w:bookmarkStart w:id="10" w:name="_Toc254770226"/>
+      <w:bookmarkStart w:id="11" w:name="_Toc222883075"/>
+      <w:bookmarkStart w:id="12" w:name="_Toc222821167"/>
+      <w:bookmarkStart w:id="13" w:name="_Toc222820221"/>
+      <w:r>
+        <w:rPr>
+          <w:rFonts w:ascii="Times New Roman" w:hAnsi="Times New Roman"/>
+        </w:rPr>
+        <w:t>Analysis and Design Document</w:t>
+      </w:r>
+      <w:bookmarkEnd w:id="7"/>
+      <w:bookmarkEnd w:id="8"/>
+      <w:bookmarkEnd w:id="9"/>
+      <w:bookmarkEnd w:id="10"/>
+      <w:bookmarkEnd w:id="11"/>
+      <w:bookmarkEnd w:id="12"/>
+      <w:bookmarkEnd w:id="13"/>
+      <w:r>
+        <w:rPr>
+          <w:rFonts w:ascii="Times New Roman" w:hAnsi="Times New Roman"/>
+        </w:rPr>
+        <w:fldChar w:fldCharType="end"/>
+      </w:r>
     </w:p>
     <w:p>
       <w:pPr>
@@ -89,12 +135,21 @@
       <w:bookmarkStart w:id="18" w:name="_Toc254770267"/>
       <w:bookmarkStart w:id="19" w:name="_Toc254771758"/>
       <w:bookmarkStart w:id="20" w:name="_Toc254785384"/>
+      <w:proofErr w:type="spellStart"/>
       <w:r>
         <w:rPr>
           <w:rFonts w:ascii="Times New Roman" w:hAnsi="Times New Roman"/>
           <w:sz w:val="28"/>
         </w:rPr>
-        <w:t>Student:</w:t>
+        <w:t>Student</w:t>
+      </w:r>
+      <w:proofErr w:type="gramStart"/>
+      <w:r>
+        <w:rPr>
+          <w:rFonts w:ascii="Times New Roman" w:hAnsi="Times New Roman"/>
+          <w:sz w:val="28"/>
+        </w:rPr>
+        <w:t>:</w:t>
       </w:r>
       <w:bookmarkEnd w:id="14"/>
       <w:bookmarkEnd w:id="15"/>
@@ -103,6 +158,31 @@
       <w:bookmarkEnd w:id="18"/>
       <w:bookmarkEnd w:id="19"/>
       <w:bookmarkEnd w:id="20"/>
+      <w:r>
+        <w:rPr>
+          <w:rFonts w:ascii="Times New Roman" w:hAnsi="Times New Roman"/>
+          <w:sz w:val="28"/>
+        </w:rPr>
+        <w:t>Iacob</w:t>
+      </w:r>
+      <w:proofErr w:type="spellEnd"/>
+      <w:proofErr w:type="gramEnd"/>
+      <w:r>
+        <w:rPr>
+          <w:rFonts w:ascii="Times New Roman" w:hAnsi="Times New Roman"/>
+          <w:sz w:val="28"/>
+        </w:rPr>
+        <w:t xml:space="preserve"> Andrei </w:t>
+      </w:r>
+      <w:proofErr w:type="spellStart"/>
+      <w:r>
+        <w:rPr>
+          <w:rFonts w:ascii="Times New Roman" w:hAnsi="Times New Roman"/>
+          <w:sz w:val="28"/>
+        </w:rPr>
+        <w:t>Ștefan</w:t>
+      </w:r>
+      <w:proofErr w:type="spellEnd"/>
     </w:p>
     <w:p>
       <w:pPr>
@@ -116,6 +196,7 @@
         </w:rPr>
         <w:t>Group</w:t>
       </w:r>
+      <w:proofErr w:type="gramStart"/>
       <w:r>
         <w:rPr>
           <w:b/>
@@ -123,6 +204,14 @@
         </w:rPr>
         <w:t>:</w:t>
       </w:r>
+      <w:r>
+        <w:rPr>
+          <w:b/>
+          <w:sz w:val="28"/>
+        </w:rPr>
+        <w:t>30431</w:t>
+      </w:r>
+      <w:proofErr w:type="gramEnd"/>
     </w:p>
     <w:p/>
     <w:p>
@@ -155,8 +244,8 @@
     <w:p>
       <w:pPr>
         <w:sectPr>
-          <w:headerReference w:type="default" r:id="rId7"/>
-          <w:footerReference w:type="even" r:id="rId8"/>
+          <w:headerReference w:type="default" r:id="rId8"/>
+          <w:footerReference w:type="even" r:id="rId9"/>
           <w:pgSz w:w="12240" w:h="15840" w:code="1"/>
           <w:pgMar w:top="1440" w:right="1440" w:bottom="1440" w:left="1440" w:header="720" w:footer="720" w:gutter="0"/>
           <w:cols w:space="720"/>
@@ -985,35 +1074,100 @@
     <w:p>
       <w:pPr>
         <w:pStyle w:val="InfoBlue"/>
-        <w:spacing w:line="240" w:lineRule="auto"/>
-        <w:ind w:left="0"/>
-        <w:jc w:val="both"/>
-        <w:rPr>
-          <w:sz w:val="24"/>
-          <w:szCs w:val="24"/>
-        </w:rPr>
-      </w:pPr>
-      <w:r>
-        <w:rPr>
-          <w:sz w:val="24"/>
-          <w:szCs w:val="24"/>
-        </w:rPr>
-        <w:t>[</w:t>
-      </w:r>
-      <w:r>
-        <w:rPr>
-          <w:sz w:val="24"/>
-          <w:szCs w:val="24"/>
-        </w:rPr>
-        <w:t>A</w:t>
-      </w:r>
-      <w:r>
-        <w:rPr>
-          <w:sz w:val="24"/>
-          <w:szCs w:val="24"/>
-        </w:rPr>
-        <w:t>pplication description]</w:t>
-      </w:r>
+      </w:pPr>
+      <w:bookmarkStart w:id="30" w:name="_Toc254785388"/>
+      <w:r>
+        <w:t xml:space="preserve"> </w:t>
+      </w:r>
+      <w:r>
+        <w:t xml:space="preserve"> </w:t>
+      </w:r>
+      <w:r>
+        <w:t xml:space="preserve">          </w:t>
+      </w:r>
+      <w:r>
+        <w:t xml:space="preserve"> </w:t>
+      </w:r>
+      <w:r>
+        <w:t xml:space="preserve"> </w:t>
+      </w:r>
+      <w:r>
+        <w:t>Wasteless</w:t>
+      </w:r>
+      <w:r>
+        <w:t>2</w:t>
+      </w:r>
+      <w:r>
+        <w:t xml:space="preserve"> is a softwar</w:t>
+      </w:r>
+      <w:r>
+        <w:t>e application buil</w:t>
+      </w:r>
+      <w:r>
+        <w:t>t</w:t>
+      </w:r>
+      <w:r>
+        <w:t xml:space="preserve"> using the client-server architecture. Both parts are developed in Java, making use</w:t>
+      </w:r>
+      <w:r>
+        <w:t xml:space="preserve"> of </w:t>
+      </w:r>
+      <w:proofErr w:type="spellStart"/>
+      <w:proofErr w:type="gramStart"/>
+      <w:r>
+        <w:t>GraphQL</w:t>
+      </w:r>
+      <w:proofErr w:type="spellEnd"/>
+      <w:r>
+        <w:t xml:space="preserve">  for</w:t>
+      </w:r>
+      <w:proofErr w:type="gramEnd"/>
+      <w:r>
+        <w:t xml:space="preserve"> querying </w:t>
+      </w:r>
+      <w:r>
+        <w:t xml:space="preserve"> .</w:t>
+      </w:r>
+      <w:r>
+        <w:t xml:space="preserve"> It provides users a way to better organize their grocery lists, entering all the products that have been bought into the </w:t>
+      </w:r>
+      <w:proofErr w:type="gramStart"/>
+      <w:r>
+        <w:t>application .</w:t>
+      </w:r>
+      <w:proofErr w:type="gramEnd"/>
+      <w:r>
+        <w:t xml:space="preserve"> The products from all the lists will then be available for visualization and the user will be able to perform multiple operations on </w:t>
+      </w:r>
+      <w:proofErr w:type="gramStart"/>
+      <w:r>
+        <w:t>them :</w:t>
+      </w:r>
+      <w:proofErr w:type="gramEnd"/>
+      <w:r>
+        <w:t xml:space="preserve"> check that a specific item has been consumed (and when) , set a goal regarding how many calories he/she intends to consume daily, see when the food that is available exceeds the values needed for his goal. Also, the user can see weekly and monthly reports showing how much food has been wasted in the last 7/30 days </w:t>
+      </w:r>
+      <w:proofErr w:type="gramStart"/>
+      <w:r>
+        <w:t>( what</w:t>
+      </w:r>
+      <w:proofErr w:type="gramEnd"/>
+      <w:r>
+        <w:t xml:space="preserve"> products and how many calories). In order for the application to be complete, a person is able to donate any food that he/she would like to (the application will make suggestions in this sense) to local charities.  The application can be used by multiple </w:t>
+      </w:r>
+      <w:proofErr w:type="gramStart"/>
+      <w:r>
+        <w:t>users ,</w:t>
+      </w:r>
+      <w:proofErr w:type="gramEnd"/>
+      <w:r>
+        <w:t xml:space="preserve"> as it also provides a sign up system . So new accounts can be made and once you are logged in to the app, you are free to use any of its functionalities. </w:t>
+      </w:r>
+    </w:p>
+    <w:p>
+      <w:pPr>
+        <w:pStyle w:val="BodyText"/>
+      </w:pPr>
     </w:p>
     <w:p>
       <w:pPr>
@@ -1029,7 +1183,6 @@
           <w:szCs w:val="24"/>
         </w:rPr>
       </w:pPr>
-      <w:bookmarkStart w:id="30" w:name="_Toc254785388"/>
       <w:r>
         <w:rPr>
           <w:rFonts w:ascii="Times New Roman" w:hAnsi="Times New Roman"/>
@@ -1044,30 +1197,434 @@
         <w:spacing w:line="240" w:lineRule="auto"/>
         <w:jc w:val="both"/>
         <w:rPr>
-          <w:i/>
-          <w:color w:val="943634" w:themeColor="accent2" w:themeShade="BF"/>
-          <w:sz w:val="24"/>
-          <w:szCs w:val="24"/>
-        </w:rPr>
-      </w:pPr>
-      <w:r>
-        <w:rPr>
-          <w:i/>
-          <w:color w:val="943634" w:themeColor="accent2" w:themeShade="BF"/>
-          <w:sz w:val="24"/>
-          <w:szCs w:val="24"/>
-        </w:rPr>
-        <w:t>[P</w:t>
-      </w:r>
-      <w:r>
-        <w:rPr>
-          <w:i/>
-          <w:color w:val="943634" w:themeColor="accent2" w:themeShade="BF"/>
-          <w:sz w:val="24"/>
-          <w:szCs w:val="24"/>
-        </w:rPr>
-        <w:t>resent the functional requirements]</w:t>
-      </w:r>
+          <w:color w:val="000000" w:themeColor="text1"/>
+          <w:sz w:val="24"/>
+          <w:szCs w:val="24"/>
+        </w:rPr>
+      </w:pPr>
+      <w:bookmarkStart w:id="31" w:name="_Toc254785389"/>
+      <w:r>
+        <w:rPr>
+          <w:i/>
+          <w:color w:val="943634" w:themeColor="accent2" w:themeShade="BF"/>
+          <w:sz w:val="24"/>
+          <w:szCs w:val="24"/>
+        </w:rPr>
+        <w:t xml:space="preserve">   </w:t>
+      </w:r>
+      <w:r>
+        <w:rPr>
+          <w:i/>
+          <w:color w:val="943634" w:themeColor="accent2" w:themeShade="BF"/>
+          <w:sz w:val="24"/>
+          <w:szCs w:val="24"/>
+        </w:rPr>
+        <w:t xml:space="preserve">       </w:t>
+      </w:r>
+      <w:r>
+        <w:rPr>
+          <w:i/>
+          <w:color w:val="943634" w:themeColor="accent2" w:themeShade="BF"/>
+          <w:sz w:val="24"/>
+          <w:szCs w:val="24"/>
+        </w:rPr>
+        <w:t xml:space="preserve"> </w:t>
+      </w:r>
+      <w:r>
+        <w:rPr>
+          <w:i/>
+          <w:color w:val="943634" w:themeColor="accent2" w:themeShade="BF"/>
+          <w:sz w:val="24"/>
+          <w:szCs w:val="24"/>
+        </w:rPr>
+        <w:t xml:space="preserve">   </w:t>
+      </w:r>
+      <w:r>
+        <w:rPr>
+          <w:color w:val="000000" w:themeColor="text1"/>
+          <w:sz w:val="24"/>
+          <w:szCs w:val="24"/>
+        </w:rPr>
+        <w:t>Some of the main functional requirements of the application:</w:t>
+      </w:r>
+    </w:p>
+    <w:p>
+      <w:pPr>
+        <w:spacing w:line="240" w:lineRule="auto"/>
+        <w:ind w:left="142"/>
+        <w:jc w:val="both"/>
+        <w:rPr>
+          <w:color w:val="000000" w:themeColor="text1"/>
+          <w:sz w:val="24"/>
+          <w:szCs w:val="24"/>
+        </w:rPr>
+      </w:pPr>
+      <w:r>
+        <w:rPr>
+          <w:color w:val="000000" w:themeColor="text1"/>
+          <w:sz w:val="24"/>
+          <w:szCs w:val="24"/>
+        </w:rPr>
+        <w:t xml:space="preserve">     </w:t>
+      </w:r>
+    </w:p>
+    <w:p>
+      <w:pPr>
+        <w:spacing w:line="240" w:lineRule="auto"/>
+        <w:ind w:left="142"/>
+        <w:jc w:val="both"/>
+        <w:rPr>
+          <w:color w:val="000000" w:themeColor="text1"/>
+          <w:sz w:val="24"/>
+          <w:szCs w:val="24"/>
+        </w:rPr>
+      </w:pPr>
+      <w:r>
+        <w:rPr>
+          <w:color w:val="000000" w:themeColor="text1"/>
+          <w:sz w:val="24"/>
+          <w:szCs w:val="24"/>
+        </w:rPr>
+        <w:t xml:space="preserve">    -</w:t>
+      </w:r>
+      <w:r>
+        <w:rPr>
+          <w:color w:val="000000" w:themeColor="text1"/>
+          <w:sz w:val="24"/>
+          <w:szCs w:val="24"/>
+        </w:rPr>
+        <w:t>New user registration</w:t>
+      </w:r>
+    </w:p>
+    <w:p>
+      <w:pPr>
+        <w:spacing w:line="240" w:lineRule="auto"/>
+        <w:jc w:val="both"/>
+        <w:rPr>
+          <w:color w:val="000000" w:themeColor="text1"/>
+          <w:sz w:val="24"/>
+          <w:szCs w:val="24"/>
+        </w:rPr>
+      </w:pPr>
+      <w:r>
+        <w:rPr>
+          <w:color w:val="000000" w:themeColor="text1"/>
+          <w:sz w:val="24"/>
+          <w:szCs w:val="24"/>
+        </w:rPr>
+        <w:t xml:space="preserve">      -</w:t>
+      </w:r>
+      <w:r>
+        <w:rPr>
+          <w:color w:val="000000" w:themeColor="text1"/>
+          <w:sz w:val="24"/>
+          <w:szCs w:val="24"/>
+        </w:rPr>
+        <w:t>Authentication</w:t>
+      </w:r>
+    </w:p>
+    <w:p>
+      <w:pPr>
+        <w:spacing w:line="240" w:lineRule="auto"/>
+        <w:jc w:val="both"/>
+        <w:rPr>
+          <w:color w:val="000000" w:themeColor="text1"/>
+          <w:sz w:val="24"/>
+          <w:szCs w:val="24"/>
+        </w:rPr>
+      </w:pPr>
+      <w:r>
+        <w:rPr>
+          <w:color w:val="000000" w:themeColor="text1"/>
+          <w:sz w:val="24"/>
+          <w:szCs w:val="24"/>
+        </w:rPr>
+        <w:t xml:space="preserve">     - </w:t>
+      </w:r>
+      <w:r>
+        <w:rPr>
+          <w:color w:val="000000" w:themeColor="text1"/>
+          <w:sz w:val="24"/>
+          <w:szCs w:val="24"/>
+        </w:rPr>
+        <w:t xml:space="preserve">New grocery list </w:t>
+      </w:r>
+      <w:proofErr w:type="gramStart"/>
+      <w:r>
+        <w:rPr>
+          <w:color w:val="000000" w:themeColor="text1"/>
+          <w:sz w:val="24"/>
+          <w:szCs w:val="24"/>
+        </w:rPr>
+        <w:t>creation ,</w:t>
+      </w:r>
+      <w:proofErr w:type="gramEnd"/>
+      <w:r>
+        <w:rPr>
+          <w:color w:val="000000" w:themeColor="text1"/>
+          <w:sz w:val="24"/>
+          <w:szCs w:val="24"/>
+        </w:rPr>
+        <w:t xml:space="preserve"> adding products to the new list</w:t>
+      </w:r>
+    </w:p>
+    <w:p>
+      <w:pPr>
+        <w:spacing w:line="240" w:lineRule="auto"/>
+        <w:jc w:val="both"/>
+        <w:rPr>
+          <w:color w:val="000000" w:themeColor="text1"/>
+          <w:sz w:val="24"/>
+          <w:szCs w:val="24"/>
+        </w:rPr>
+      </w:pPr>
+      <w:r>
+        <w:rPr>
+          <w:color w:val="000000" w:themeColor="text1"/>
+          <w:sz w:val="24"/>
+          <w:szCs w:val="24"/>
+        </w:rPr>
+        <w:t xml:space="preserve">     -</w:t>
+      </w:r>
+      <w:r>
+        <w:rPr>
+          <w:color w:val="000000" w:themeColor="text1"/>
+          <w:sz w:val="24"/>
+          <w:szCs w:val="24"/>
+        </w:rPr>
+        <w:t xml:space="preserve">Specifying for each item </w:t>
+      </w:r>
+      <w:r>
+        <w:rPr>
+          <w:color w:val="000000" w:themeColor="text1"/>
+          <w:sz w:val="24"/>
+          <w:szCs w:val="24"/>
+        </w:rPr>
+        <w:t xml:space="preserve">the </w:t>
+      </w:r>
+      <w:proofErr w:type="gramStart"/>
+      <w:r>
+        <w:rPr>
+          <w:color w:val="000000" w:themeColor="text1"/>
+          <w:sz w:val="24"/>
+          <w:szCs w:val="24"/>
+        </w:rPr>
+        <w:t>name ,caloric</w:t>
+      </w:r>
+      <w:proofErr w:type="gramEnd"/>
+      <w:r>
+        <w:rPr>
+          <w:color w:val="000000" w:themeColor="text1"/>
+          <w:sz w:val="24"/>
+          <w:szCs w:val="24"/>
+        </w:rPr>
+        <w:t xml:space="preserve"> value, expiration date ,</w:t>
+      </w:r>
+      <w:r>
+        <w:rPr>
+          <w:color w:val="000000" w:themeColor="text1"/>
+          <w:sz w:val="24"/>
+          <w:szCs w:val="24"/>
+        </w:rPr>
+        <w:t>purchase date,</w:t>
+      </w:r>
+      <w:r>
+        <w:rPr>
+          <w:color w:val="000000" w:themeColor="text1"/>
+          <w:sz w:val="24"/>
+          <w:szCs w:val="24"/>
+        </w:rPr>
+        <w:t xml:space="preserve"> quantity</w:t>
+      </w:r>
+    </w:p>
+    <w:p>
+      <w:pPr>
+        <w:spacing w:line="240" w:lineRule="auto"/>
+        <w:jc w:val="both"/>
+        <w:rPr>
+          <w:color w:val="000000" w:themeColor="text1"/>
+          <w:sz w:val="24"/>
+          <w:szCs w:val="24"/>
+        </w:rPr>
+      </w:pPr>
+      <w:r>
+        <w:rPr>
+          <w:color w:val="000000" w:themeColor="text1"/>
+          <w:sz w:val="24"/>
+          <w:szCs w:val="24"/>
+        </w:rPr>
+        <w:t xml:space="preserve">     -</w:t>
+      </w:r>
+      <w:r>
+        <w:rPr>
+          <w:color w:val="000000" w:themeColor="text1"/>
+          <w:sz w:val="24"/>
+          <w:szCs w:val="24"/>
+        </w:rPr>
+        <w:t>Visualizing all the products that have been purchased</w:t>
+      </w:r>
+    </w:p>
+    <w:p>
+      <w:pPr>
+        <w:pStyle w:val="ListParagraph"/>
+        <w:spacing w:line="240" w:lineRule="auto"/>
+        <w:ind w:left="0"/>
+        <w:jc w:val="both"/>
+        <w:rPr>
+          <w:color w:val="000000" w:themeColor="text1"/>
+          <w:sz w:val="24"/>
+          <w:szCs w:val="24"/>
+        </w:rPr>
+      </w:pPr>
+      <w:r>
+        <w:rPr>
+          <w:color w:val="000000" w:themeColor="text1"/>
+          <w:sz w:val="24"/>
+          <w:szCs w:val="24"/>
+        </w:rPr>
+        <w:t xml:space="preserve">     -</w:t>
+      </w:r>
+      <w:r>
+        <w:rPr>
+          <w:color w:val="000000" w:themeColor="text1"/>
+          <w:sz w:val="24"/>
+          <w:szCs w:val="24"/>
+        </w:rPr>
+        <w:t>Having the ability to donate excess foods to local charities</w:t>
+      </w:r>
+    </w:p>
+    <w:p>
+      <w:pPr>
+        <w:pStyle w:val="ListParagraph"/>
+        <w:spacing w:line="240" w:lineRule="auto"/>
+        <w:ind w:left="0"/>
+        <w:jc w:val="both"/>
+        <w:rPr>
+          <w:color w:val="000000" w:themeColor="text1"/>
+          <w:sz w:val="24"/>
+          <w:szCs w:val="24"/>
+        </w:rPr>
+      </w:pPr>
+      <w:r>
+        <w:rPr>
+          <w:color w:val="000000" w:themeColor="text1"/>
+          <w:sz w:val="24"/>
+          <w:szCs w:val="24"/>
+        </w:rPr>
+        <w:t xml:space="preserve">     -See reports of how much food is wasted weekly/monthly</w:t>
+      </w:r>
+    </w:p>
+    <w:p>
+      <w:pPr>
+        <w:pStyle w:val="ListParagraph"/>
+        <w:spacing w:line="240" w:lineRule="auto"/>
+        <w:ind w:left="0"/>
+        <w:jc w:val="both"/>
+        <w:rPr>
+          <w:color w:val="000000" w:themeColor="text1"/>
+          <w:sz w:val="24"/>
+          <w:szCs w:val="24"/>
+        </w:rPr>
+      </w:pPr>
+      <w:r>
+        <w:rPr>
+          <w:color w:val="000000" w:themeColor="text1"/>
+          <w:sz w:val="24"/>
+          <w:szCs w:val="24"/>
+        </w:rPr>
+        <w:t xml:space="preserve">     -</w:t>
+      </w:r>
+      <w:r>
+        <w:rPr>
+          <w:color w:val="000000" w:themeColor="text1"/>
+          <w:sz w:val="24"/>
+          <w:szCs w:val="24"/>
+        </w:rPr>
+        <w:t>Setting a goal regarding the number of calories the user intends to consume daily</w:t>
+      </w:r>
+    </w:p>
+    <w:p>
+      <w:pPr>
+        <w:pStyle w:val="ListParagraph"/>
+        <w:spacing w:line="240" w:lineRule="auto"/>
+        <w:ind w:left="0"/>
+        <w:jc w:val="both"/>
+        <w:rPr>
+          <w:color w:val="000000" w:themeColor="text1"/>
+          <w:sz w:val="24"/>
+          <w:szCs w:val="24"/>
+        </w:rPr>
+      </w:pPr>
+      <w:r>
+        <w:rPr>
+          <w:color w:val="000000" w:themeColor="text1"/>
+          <w:sz w:val="24"/>
+          <w:szCs w:val="24"/>
+        </w:rPr>
+        <w:t xml:space="preserve">     -</w:t>
+      </w:r>
+      <w:r>
+        <w:rPr>
+          <w:color w:val="000000" w:themeColor="text1"/>
+          <w:sz w:val="24"/>
+          <w:szCs w:val="24"/>
+        </w:rPr>
+        <w:t>Sending</w:t>
+      </w:r>
+      <w:r>
+        <w:rPr>
+          <w:color w:val="000000" w:themeColor="text1"/>
+          <w:sz w:val="24"/>
+          <w:szCs w:val="24"/>
+        </w:rPr>
+        <w:t xml:space="preserve"> </w:t>
+      </w:r>
+      <w:r>
+        <w:rPr>
+          <w:color w:val="000000" w:themeColor="text1"/>
+          <w:sz w:val="24"/>
+          <w:szCs w:val="24"/>
+        </w:rPr>
+        <w:t>reminders</w:t>
+      </w:r>
+      <w:r>
+        <w:rPr>
+          <w:color w:val="000000" w:themeColor="text1"/>
+          <w:sz w:val="24"/>
+          <w:szCs w:val="24"/>
+        </w:rPr>
+        <w:t xml:space="preserve"> when food waste levels are too high</w:t>
+      </w:r>
+      <w:r>
+        <w:rPr>
+          <w:color w:val="000000" w:themeColor="text1"/>
+          <w:sz w:val="24"/>
+          <w:szCs w:val="24"/>
+        </w:rPr>
+        <w:t xml:space="preserve"> </w:t>
+      </w:r>
+      <w:r>
+        <w:rPr>
+          <w:color w:val="000000" w:themeColor="text1"/>
+          <w:sz w:val="24"/>
+          <w:szCs w:val="24"/>
+        </w:rPr>
+        <w:t>based on ideal burndown rates</w:t>
+      </w:r>
+    </w:p>
+    <w:p>
+      <w:pPr>
+        <w:pStyle w:val="ListParagraph"/>
+        <w:spacing w:line="240" w:lineRule="auto"/>
+        <w:ind w:left="0"/>
+        <w:jc w:val="both"/>
+        <w:rPr>
+          <w:i/>
+          <w:color w:val="000000" w:themeColor="text1"/>
+          <w:sz w:val="24"/>
+          <w:szCs w:val="24"/>
+        </w:rPr>
+      </w:pPr>
     </w:p>
     <w:p>
       <w:pPr>
@@ -1083,7 +1640,6 @@
           <w:szCs w:val="24"/>
         </w:rPr>
       </w:pPr>
-      <w:bookmarkStart w:id="31" w:name="_Toc254785389"/>
       <w:r>
         <w:rPr>
           <w:rFonts w:ascii="Times New Roman" w:hAnsi="Times New Roman"/>
@@ -1104,24 +1660,277 @@
           <w:szCs w:val="24"/>
         </w:rPr>
       </w:pPr>
-      <w:r>
-        <w:rPr>
-          <w:i/>
-          <w:color w:val="943634" w:themeColor="accent2" w:themeShade="BF"/>
-          <w:sz w:val="24"/>
-          <w:szCs w:val="24"/>
-        </w:rPr>
-        <w:t>[D</w:t>
-      </w:r>
-      <w:r>
-        <w:rPr>
-          <w:i/>
-          <w:color w:val="943634" w:themeColor="accent2" w:themeShade="BF"/>
-          <w:sz w:val="24"/>
-          <w:szCs w:val="24"/>
-        </w:rPr>
-        <w:t>iscuss the non-functional requirements for the system]</w:t>
-      </w:r>
+    </w:p>
+    <w:p>
+      <w:pPr>
+        <w:spacing w:line="240" w:lineRule="auto"/>
+        <w:ind w:left="360"/>
+        <w:jc w:val="both"/>
+        <w:rPr>
+          <w:sz w:val="24"/>
+          <w:szCs w:val="24"/>
+        </w:rPr>
+      </w:pPr>
+      <w:r>
+        <w:rPr>
+          <w:sz w:val="24"/>
+          <w:szCs w:val="24"/>
+        </w:rPr>
+        <w:t xml:space="preserve">- </w:t>
+      </w:r>
+      <w:r>
+        <w:rPr>
+          <w:sz w:val="24"/>
+          <w:szCs w:val="24"/>
+        </w:rPr>
+        <w:t>Implement and test the application</w:t>
+      </w:r>
+    </w:p>
+    <w:p>
+      <w:pPr>
+        <w:spacing w:line="240" w:lineRule="auto"/>
+        <w:ind w:left="360"/>
+        <w:jc w:val="both"/>
+        <w:rPr>
+          <w:sz w:val="24"/>
+          <w:szCs w:val="24"/>
+        </w:rPr>
+      </w:pPr>
+      <w:r>
+        <w:rPr>
+          <w:sz w:val="24"/>
+          <w:szCs w:val="24"/>
+        </w:rPr>
+        <w:t xml:space="preserve">- </w:t>
+      </w:r>
+      <w:r>
+        <w:rPr>
+          <w:sz w:val="24"/>
+          <w:szCs w:val="24"/>
+        </w:rPr>
+        <w:t>Use any OOP language you like. Non-exhaustive: Python, C#, Java, Ruby, C/C++,</w:t>
+      </w:r>
+    </w:p>
+    <w:p>
+      <w:pPr>
+        <w:spacing w:line="240" w:lineRule="auto"/>
+        <w:ind w:left="360"/>
+        <w:jc w:val="both"/>
+        <w:rPr>
+          <w:sz w:val="24"/>
+          <w:szCs w:val="24"/>
+        </w:rPr>
+      </w:pPr>
+      <w:r>
+        <w:rPr>
+          <w:sz w:val="24"/>
+          <w:szCs w:val="24"/>
+        </w:rPr>
+        <w:t xml:space="preserve">- </w:t>
+      </w:r>
+      <w:proofErr w:type="spellStart"/>
+      <w:r>
+        <w:rPr>
+          <w:sz w:val="24"/>
+          <w:szCs w:val="24"/>
+        </w:rPr>
+        <w:t>JS+Typescript</w:t>
+      </w:r>
+      <w:proofErr w:type="spellEnd"/>
+    </w:p>
+    <w:p>
+      <w:pPr>
+        <w:spacing w:line="240" w:lineRule="auto"/>
+        <w:ind w:left="360"/>
+        <w:jc w:val="both"/>
+        <w:rPr>
+          <w:sz w:val="24"/>
+          <w:szCs w:val="24"/>
+        </w:rPr>
+      </w:pPr>
+      <w:r>
+        <w:rPr>
+          <w:sz w:val="24"/>
+          <w:szCs w:val="24"/>
+        </w:rPr>
+        <w:t>-</w:t>
+      </w:r>
+      <w:r>
+        <w:rPr>
+          <w:sz w:val="24"/>
+          <w:szCs w:val="24"/>
+        </w:rPr>
+        <w:t xml:space="preserve"> Use </w:t>
+      </w:r>
+      <w:proofErr w:type="gramStart"/>
+      <w:r>
+        <w:rPr>
+          <w:sz w:val="24"/>
+          <w:szCs w:val="24"/>
+        </w:rPr>
+        <w:t>a client</w:t>
+      </w:r>
+      <w:proofErr w:type="gramEnd"/>
+      <w:r>
+        <w:rPr>
+          <w:sz w:val="24"/>
+          <w:szCs w:val="24"/>
+        </w:rPr>
+        <w:t>-server architecture</w:t>
+      </w:r>
+    </w:p>
+    <w:p>
+      <w:pPr>
+        <w:spacing w:line="240" w:lineRule="auto"/>
+        <w:ind w:left="360"/>
+        <w:jc w:val="both"/>
+        <w:rPr>
+          <w:sz w:val="24"/>
+          <w:szCs w:val="24"/>
+        </w:rPr>
+      </w:pPr>
+      <w:r>
+        <w:rPr>
+          <w:sz w:val="24"/>
+          <w:szCs w:val="24"/>
+        </w:rPr>
+        <w:t>-</w:t>
+      </w:r>
+      <w:r>
+        <w:rPr>
+          <w:sz w:val="24"/>
+          <w:szCs w:val="24"/>
+        </w:rPr>
+        <w:t xml:space="preserve"> Use an observer for sending notifications to users about donation options when item</w:t>
+      </w:r>
+    </w:p>
+    <w:p>
+      <w:pPr>
+        <w:spacing w:line="240" w:lineRule="auto"/>
+        <w:ind w:left="360"/>
+        <w:jc w:val="both"/>
+        <w:rPr>
+          <w:sz w:val="24"/>
+          <w:szCs w:val="24"/>
+        </w:rPr>
+      </w:pPr>
+      <w:proofErr w:type="gramStart"/>
+      <w:r>
+        <w:rPr>
+          <w:sz w:val="24"/>
+          <w:szCs w:val="24"/>
+        </w:rPr>
+        <w:t>expiration</w:t>
+      </w:r>
+      <w:proofErr w:type="gramEnd"/>
+      <w:r>
+        <w:rPr>
+          <w:sz w:val="24"/>
+          <w:szCs w:val="24"/>
+        </w:rPr>
+        <w:t xml:space="preserve"> is due</w:t>
+      </w:r>
+    </w:p>
+    <w:p>
+      <w:pPr>
+        <w:spacing w:line="240" w:lineRule="auto"/>
+        <w:ind w:left="360"/>
+        <w:jc w:val="both"/>
+        <w:rPr>
+          <w:sz w:val="24"/>
+          <w:szCs w:val="24"/>
+        </w:rPr>
+      </w:pPr>
+      <w:r>
+        <w:rPr>
+          <w:sz w:val="24"/>
+          <w:szCs w:val="24"/>
+        </w:rPr>
+        <w:t>-</w:t>
+      </w:r>
+      <w:r>
+        <w:rPr>
+          <w:sz w:val="24"/>
+          <w:szCs w:val="24"/>
+        </w:rPr>
+        <w:t xml:space="preserve"> The data will be stored in a database</w:t>
+      </w:r>
+    </w:p>
+    <w:p>
+      <w:pPr>
+        <w:spacing w:line="240" w:lineRule="auto"/>
+        <w:ind w:left="360"/>
+        <w:jc w:val="both"/>
+        <w:rPr>
+          <w:sz w:val="24"/>
+          <w:szCs w:val="24"/>
+        </w:rPr>
+      </w:pPr>
+      <w:r>
+        <w:rPr>
+          <w:sz w:val="24"/>
+          <w:szCs w:val="24"/>
+        </w:rPr>
+        <w:t>-</w:t>
+      </w:r>
+      <w:r>
+        <w:rPr>
+          <w:sz w:val="24"/>
+          <w:szCs w:val="24"/>
+        </w:rPr>
+        <w:t xml:space="preserve"> All the inputs of the application will be validated against invalid data before submitting</w:t>
+      </w:r>
+    </w:p>
+    <w:p>
+      <w:pPr>
+        <w:spacing w:line="240" w:lineRule="auto"/>
+        <w:ind w:left="360"/>
+        <w:jc w:val="both"/>
+        <w:rPr>
+          <w:sz w:val="24"/>
+          <w:szCs w:val="24"/>
+        </w:rPr>
+      </w:pPr>
+      <w:proofErr w:type="gramStart"/>
+      <w:r>
+        <w:rPr>
+          <w:sz w:val="24"/>
+          <w:szCs w:val="24"/>
+        </w:rPr>
+        <w:t>the</w:t>
+      </w:r>
+      <w:proofErr w:type="gramEnd"/>
+      <w:r>
+        <w:rPr>
+          <w:sz w:val="24"/>
+          <w:szCs w:val="24"/>
+        </w:rPr>
+        <w:t xml:space="preserve"> data and saving it in the database.</w:t>
+      </w:r>
+    </w:p>
+    <w:p>
+      <w:pPr>
+        <w:spacing w:line="240" w:lineRule="auto"/>
+        <w:ind w:left="360"/>
+        <w:jc w:val="both"/>
+        <w:rPr>
+          <w:i/>
+          <w:sz w:val="24"/>
+          <w:szCs w:val="24"/>
+        </w:rPr>
+      </w:pPr>
+    </w:p>
+    <w:p>
+      <w:pPr>
+        <w:spacing w:line="240" w:lineRule="auto"/>
+        <w:ind w:left="360"/>
+        <w:jc w:val="both"/>
+        <w:rPr>
+          <w:i/>
+          <w:sz w:val="24"/>
+          <w:szCs w:val="24"/>
+        </w:rPr>
+      </w:pPr>
     </w:p>
     <w:p>
       <w:pPr>
@@ -1142,6 +1951,7 @@
         <w:rPr>
           <w:rFonts w:ascii="Times New Roman" w:hAnsi="Times New Roman"/>
         </w:rPr>
+        <w:lastRenderedPageBreak/>
         <w:t>2</w:t>
       </w:r>
       <w:r>
@@ -1153,294 +1963,355 @@
       <w:bookmarkEnd w:id="32"/>
     </w:p>
     <w:p>
-      <w:pPr>
-        <w:spacing w:line="240" w:lineRule="auto"/>
-        <w:jc w:val="both"/>
-        <w:rPr>
-          <w:i/>
-          <w:color w:val="943634" w:themeColor="accent2" w:themeShade="BF"/>
-          <w:sz w:val="24"/>
-        </w:rPr>
-      </w:pPr>
-      <w:r>
-        <w:rPr>
-          <w:i/>
-          <w:color w:val="943634" w:themeColor="accent2" w:themeShade="BF"/>
-          <w:sz w:val="24"/>
-        </w:rPr>
-        <w:t>[</w:t>
-      </w:r>
-      <w:r>
-        <w:rPr>
-          <w:i/>
-          <w:color w:val="943634" w:themeColor="accent2" w:themeShade="BF"/>
-          <w:sz w:val="24"/>
-        </w:rPr>
-        <w:t>Create the u</w:t>
-      </w:r>
-      <w:r>
-        <w:rPr>
-          <w:i/>
-          <w:color w:val="943634" w:themeColor="accent2" w:themeShade="BF"/>
-          <w:sz w:val="24"/>
-        </w:rPr>
-        <w:t>se-</w:t>
-      </w:r>
-      <w:r>
-        <w:rPr>
-          <w:i/>
-          <w:color w:val="943634" w:themeColor="accent2" w:themeShade="BF"/>
-          <w:sz w:val="24"/>
-        </w:rPr>
-        <w:t>c</w:t>
-      </w:r>
-      <w:r>
-        <w:rPr>
-          <w:i/>
-          <w:color w:val="943634" w:themeColor="accent2" w:themeShade="BF"/>
-          <w:sz w:val="24"/>
-        </w:rPr>
-        <w:t>ase diagrams and</w:t>
-      </w:r>
-      <w:r>
-        <w:rPr>
-          <w:i/>
-          <w:color w:val="943634" w:themeColor="accent2" w:themeShade="BF"/>
-          <w:sz w:val="24"/>
-        </w:rPr>
-        <w:t xml:space="preserve"> provide one</w:t>
-      </w:r>
-      <w:r>
-        <w:rPr>
-          <w:i/>
-          <w:color w:val="943634" w:themeColor="accent2" w:themeShade="BF"/>
-          <w:sz w:val="24"/>
+      <w:bookmarkStart w:id="33" w:name="_Toc254785391"/>
+    </w:p>
+    <w:p/>
+    <w:p>
+      <w:pPr>
+        <w:pStyle w:val="Title"/>
+        <w:jc w:val="both"/>
+        <w:rPr>
+          <w:rFonts w:ascii="Times New Roman" w:hAnsi="Times New Roman"/>
+          <w:b w:val="0"/>
+          <w:color w:val="000000" w:themeColor="text1"/>
+          <w:sz w:val="24"/>
+        </w:rPr>
+      </w:pPr>
+      <w:r>
+        <w:rPr>
+          <w:rFonts w:ascii="Times New Roman" w:hAnsi="Times New Roman"/>
+          <w:b w:val="0"/>
+          <w:color w:val="000000" w:themeColor="text1"/>
+          <w:sz w:val="24"/>
+        </w:rPr>
+        <w:t xml:space="preserve">Use case: </w:t>
+      </w:r>
+      <w:r>
+        <w:rPr>
+          <w:rFonts w:ascii="Times New Roman" w:hAnsi="Times New Roman"/>
+          <w:b w:val="0"/>
+          <w:color w:val="000000" w:themeColor="text1"/>
+          <w:sz w:val="24"/>
+        </w:rPr>
+        <w:t>donate food item</w:t>
+      </w:r>
+    </w:p>
+    <w:p>
+      <w:pPr>
+        <w:pStyle w:val="Title"/>
+        <w:jc w:val="both"/>
+        <w:rPr>
+          <w:rFonts w:ascii="Times New Roman" w:hAnsi="Times New Roman"/>
+          <w:b w:val="0"/>
+          <w:color w:val="000000" w:themeColor="text1"/>
+          <w:sz w:val="24"/>
+        </w:rPr>
+      </w:pPr>
+      <w:r>
+        <w:rPr>
+          <w:rFonts w:ascii="Times New Roman" w:hAnsi="Times New Roman"/>
+          <w:b w:val="0"/>
+          <w:color w:val="000000" w:themeColor="text1"/>
+          <w:sz w:val="24"/>
+        </w:rPr>
+        <w:t>Level: user-goal level</w:t>
+      </w:r>
+    </w:p>
+    <w:p>
+      <w:pPr>
+        <w:pStyle w:val="Title"/>
+        <w:jc w:val="both"/>
+        <w:rPr>
+          <w:rFonts w:ascii="Times New Roman" w:hAnsi="Times New Roman"/>
+          <w:b w:val="0"/>
+          <w:color w:val="000000" w:themeColor="text1"/>
+          <w:sz w:val="24"/>
+        </w:rPr>
+      </w:pPr>
+      <w:r>
+        <w:rPr>
+          <w:rFonts w:ascii="Times New Roman" w:hAnsi="Times New Roman"/>
+          <w:b w:val="0"/>
+          <w:color w:val="000000" w:themeColor="text1"/>
+          <w:sz w:val="24"/>
+        </w:rPr>
+        <w:t>Primary actor: user</w:t>
+      </w:r>
+    </w:p>
+    <w:p/>
+    <w:p>
+      <w:pPr>
+        <w:pStyle w:val="Title"/>
+        <w:jc w:val="both"/>
+        <w:rPr>
+          <w:rFonts w:ascii="Times New Roman" w:hAnsi="Times New Roman"/>
+          <w:b w:val="0"/>
+          <w:color w:val="000000" w:themeColor="text1"/>
+          <w:sz w:val="24"/>
+        </w:rPr>
+      </w:pPr>
+      <w:r>
+        <w:rPr>
+          <w:rFonts w:ascii="Times New Roman" w:hAnsi="Times New Roman"/>
+          <w:b w:val="0"/>
+          <w:color w:val="000000" w:themeColor="text1"/>
+          <w:sz w:val="24"/>
+        </w:rPr>
+        <w:t xml:space="preserve">Main success scenario: The logged in user chooses from the main menu the button which directs him to </w:t>
+      </w:r>
+      <w:r>
+        <w:rPr>
+          <w:rFonts w:ascii="Times New Roman" w:hAnsi="Times New Roman"/>
+          <w:b w:val="0"/>
+          <w:color w:val="000000" w:themeColor="text1"/>
+          <w:sz w:val="24"/>
+        </w:rPr>
+        <w:t>the Donation section</w:t>
+      </w:r>
+      <w:r>
+        <w:rPr>
+          <w:rFonts w:ascii="Times New Roman" w:hAnsi="Times New Roman"/>
+          <w:b w:val="0"/>
+          <w:color w:val="000000" w:themeColor="text1"/>
+          <w:sz w:val="24"/>
+        </w:rPr>
+        <w:t xml:space="preserve">. </w:t>
+      </w:r>
+      <w:r>
+        <w:rPr>
+          <w:rFonts w:ascii="Times New Roman" w:hAnsi="Times New Roman"/>
+          <w:b w:val="0"/>
+          <w:color w:val="000000" w:themeColor="text1"/>
+          <w:sz w:val="24"/>
+        </w:rPr>
+        <w:t xml:space="preserve">Now the user is notified which items are due to expire in the next 2 </w:t>
+      </w:r>
+      <w:proofErr w:type="gramStart"/>
+      <w:r>
+        <w:rPr>
+          <w:rFonts w:ascii="Times New Roman" w:hAnsi="Times New Roman"/>
+          <w:b w:val="0"/>
+          <w:color w:val="000000" w:themeColor="text1"/>
+          <w:sz w:val="24"/>
+        </w:rPr>
+        <w:t>days .</w:t>
+      </w:r>
+      <w:proofErr w:type="gramEnd"/>
+      <w:r>
+        <w:rPr>
+          <w:rFonts w:ascii="Times New Roman" w:hAnsi="Times New Roman"/>
+          <w:b w:val="0"/>
+          <w:color w:val="000000" w:themeColor="text1"/>
+          <w:sz w:val="24"/>
+        </w:rPr>
+        <w:t xml:space="preserve"> He is able to choose one of the items and donate </w:t>
+      </w:r>
+      <w:proofErr w:type="gramStart"/>
+      <w:r>
+        <w:rPr>
+          <w:rFonts w:ascii="Times New Roman" w:hAnsi="Times New Roman"/>
+          <w:b w:val="0"/>
+          <w:color w:val="000000" w:themeColor="text1"/>
+          <w:sz w:val="24"/>
+        </w:rPr>
+        <w:t>it .</w:t>
+      </w:r>
+      <w:proofErr w:type="gramEnd"/>
+      <w:r>
+        <w:rPr>
+          <w:rFonts w:ascii="Times New Roman" w:hAnsi="Times New Roman"/>
+          <w:b w:val="0"/>
+          <w:color w:val="000000" w:themeColor="text1"/>
+          <w:sz w:val="24"/>
+        </w:rPr>
+        <w:t xml:space="preserve"> This operation will remove the item from the database, as we consider that it is no longer in his possession. </w:t>
+      </w:r>
+    </w:p>
+    <w:p/>
+    <w:p>
+      <w:pPr>
+        <w:pStyle w:val="Title"/>
+        <w:jc w:val="both"/>
+        <w:rPr>
+          <w:rFonts w:ascii="Times New Roman" w:hAnsi="Times New Roman"/>
+          <w:b w:val="0"/>
+          <w:color w:val="000000" w:themeColor="text1"/>
+          <w:sz w:val="24"/>
+        </w:rPr>
+      </w:pPr>
+      <w:r>
+        <w:rPr>
+          <w:rFonts w:ascii="Times New Roman" w:hAnsi="Times New Roman"/>
+          <w:b w:val="0"/>
+          <w:color w:val="000000" w:themeColor="text1"/>
+          <w:sz w:val="24"/>
+        </w:rPr>
+        <w:t>Extensions:</w:t>
+      </w:r>
+      <w:r>
+        <w:rPr>
+          <w:rFonts w:ascii="Times New Roman" w:hAnsi="Times New Roman"/>
+          <w:b w:val="0"/>
+          <w:color w:val="000000" w:themeColor="text1"/>
+          <w:sz w:val="24"/>
+        </w:rPr>
+        <w:t xml:space="preserve"> The user must own food items (and have them in the </w:t>
+      </w:r>
+      <w:proofErr w:type="gramStart"/>
+      <w:r>
+        <w:rPr>
+          <w:rFonts w:ascii="Times New Roman" w:hAnsi="Times New Roman"/>
+          <w:b w:val="0"/>
+          <w:color w:val="000000" w:themeColor="text1"/>
+          <w:sz w:val="24"/>
+        </w:rPr>
+        <w:t>application ,</w:t>
+      </w:r>
+      <w:proofErr w:type="gramEnd"/>
+      <w:r>
+        <w:rPr>
+          <w:rFonts w:ascii="Times New Roman" w:hAnsi="Times New Roman"/>
+          <w:b w:val="0"/>
+          <w:color w:val="000000" w:themeColor="text1"/>
+          <w:sz w:val="24"/>
+        </w:rPr>
+        <w:t xml:space="preserve"> so say) to be able to donate</w:t>
+      </w:r>
+      <w:r>
+        <w:rPr>
+          <w:rFonts w:ascii="Times New Roman" w:hAnsi="Times New Roman"/>
+          <w:b w:val="0"/>
+          <w:color w:val="000000" w:themeColor="text1"/>
+          <w:sz w:val="24"/>
+        </w:rPr>
+        <w:t>.</w:t>
+      </w:r>
+      <w:r>
+        <w:rPr>
+          <w:rFonts w:ascii="Times New Roman" w:hAnsi="Times New Roman"/>
+          <w:b w:val="0"/>
+          <w:color w:val="000000" w:themeColor="text1"/>
+          <w:sz w:val="24"/>
+        </w:rPr>
+        <w:t xml:space="preserve"> Otherwise the items list will be empty.</w:t>
+      </w:r>
+    </w:p>
+    <w:p>
+      <w:pPr>
+        <w:pStyle w:val="Title"/>
+        <w:jc w:val="both"/>
+        <w:rPr>
+          <w:rFonts w:ascii="Times New Roman" w:hAnsi="Times New Roman"/>
+          <w:b w:val="0"/>
+          <w:color w:val="000000" w:themeColor="text1"/>
+          <w:sz w:val="24"/>
+        </w:rPr>
+      </w:pPr>
+      <w:r>
+        <w:rPr>
+          <w:rFonts w:ascii="Times New Roman" w:hAnsi="Times New Roman"/>
+          <w:b w:val="0"/>
+          <w:color w:val="000000" w:themeColor="text1"/>
+          <w:sz w:val="24"/>
+        </w:rPr>
+        <w:t>]</w:t>
+      </w:r>
+    </w:p>
+    <w:p/>
+    <w:p/>
+    <w:p/>
+    <w:p/>
+    <w:p>
+      <w:r>
+        <w:rPr>
+          <w:noProof/>
+        </w:rPr>
+        <w:drawing>
+          <wp:inline distT="0" distB="0" distL="0" distR="0" wp14:anchorId="2C4864DB" wp14:editId="7051DE47">
+            <wp:extent cx="5122985" cy="4753226"/>
+            <wp:effectExtent l="0" t="0" r="0" b="0"/>
+            <wp:docPr id="1" name="Picture 1" descr="usecase"/>
+            <wp:cNvGraphicFramePr>
+              <a:graphicFrameLocks xmlns:a="http://schemas.openxmlformats.org/drawingml/2006/main" noChangeAspect="1"/>
+            </wp:cNvGraphicFramePr>
+            <a:graphic xmlns:a="http://schemas.openxmlformats.org/drawingml/2006/main">
+              <a:graphicData uri="http://schemas.openxmlformats.org/drawingml/2006/picture">
+                <pic:pic xmlns:pic="http://schemas.openxmlformats.org/drawingml/2006/picture">
+                  <pic:nvPicPr>
+                    <pic:cNvPr id="0" name="Picture 2" descr="usecase"/>
+                    <pic:cNvPicPr>
+                      <a:picLocks noChangeAspect="1" noChangeArrowheads="1"/>
+                    </pic:cNvPicPr>
+                  </pic:nvPicPr>
+                  <pic:blipFill>
+                    <a:blip r:embed="rId10">
+                      <a:extLst>
+                        <a:ext uri="{28A0092B-C50C-407E-A947-70E740481C1C}">
+                          <a14:useLocalDpi xmlns:a14="http://schemas.microsoft.com/office/drawing/2010/main" val="0"/>
+                        </a:ext>
+                      </a:extLst>
+                    </a:blip>
+                    <a:srcRect/>
+                    <a:stretch>
+                      <a:fillRect/>
+                    </a:stretch>
+                  </pic:blipFill>
+                  <pic:spPr bwMode="auto">
+                    <a:xfrm>
+                      <a:off x="0" y="0"/>
+                      <a:ext cx="5122930" cy="4753175"/>
+                    </a:xfrm>
+                    <a:prstGeom prst="rect">
+                      <a:avLst/>
+                    </a:prstGeom>
+                    <a:noFill/>
+                    <a:ln>
+                      <a:noFill/>
+                    </a:ln>
+                  </pic:spPr>
+                </pic:pic>
+              </a:graphicData>
+            </a:graphic>
+          </wp:inline>
+        </w:drawing>
+      </w:r>
+    </w:p>
+    <w:p/>
+    <w:p/>
+    <w:p>
+      <w:pPr>
+        <w:pStyle w:val="Title"/>
+        <w:jc w:val="both"/>
+        <w:rPr>
+          <w:rFonts w:ascii="Times New Roman" w:hAnsi="Times New Roman"/>
+        </w:rPr>
+      </w:pPr>
+      <w:r>
+        <w:rPr>
+          <w:rFonts w:ascii="Times New Roman" w:hAnsi="Times New Roman"/>
+        </w:rPr>
+        <w:t>3</w:t>
+      </w:r>
+      <w:r>
+        <w:rPr>
+          <w:rFonts w:ascii="Times New Roman" w:hAnsi="Times New Roman"/>
+        </w:rPr>
+        <w:t xml:space="preserve">. </w:t>
+      </w:r>
+      <w:r>
+        <w:rPr>
+          <w:rFonts w:ascii="Times New Roman" w:hAnsi="Times New Roman"/>
+        </w:rPr>
+        <w:t>System</w:t>
+      </w:r>
+      <w:r>
+        <w:rPr>
+          <w:rFonts w:ascii="Times New Roman" w:hAnsi="Times New Roman"/>
         </w:rPr>
         <w:t xml:space="preserve"> </w:t>
       </w:r>
       <w:r>
         <w:rPr>
-          <w:i/>
-          <w:color w:val="943634" w:themeColor="accent2" w:themeShade="BF"/>
-          <w:sz w:val="24"/>
-        </w:rPr>
-        <w:t>u</w:t>
-      </w:r>
-      <w:r>
-        <w:rPr>
-          <w:i/>
-          <w:color w:val="943634" w:themeColor="accent2" w:themeShade="BF"/>
-          <w:sz w:val="24"/>
-        </w:rPr>
-        <w:t>se-</w:t>
-      </w:r>
-      <w:r>
-        <w:rPr>
-          <w:i/>
-          <w:color w:val="943634" w:themeColor="accent2" w:themeShade="BF"/>
-          <w:sz w:val="24"/>
-        </w:rPr>
-        <w:t>c</w:t>
-      </w:r>
-      <w:r>
-        <w:rPr>
-          <w:i/>
-          <w:color w:val="943634" w:themeColor="accent2" w:themeShade="BF"/>
-          <w:sz w:val="24"/>
-        </w:rPr>
-        <w:t>ase description</w:t>
-      </w:r>
-      <w:r>
-        <w:rPr>
-          <w:i/>
-          <w:color w:val="943634" w:themeColor="accent2" w:themeShade="BF"/>
-          <w:sz w:val="24"/>
-        </w:rPr>
-        <w:t xml:space="preserve"> (according to the format below).</w:t>
-      </w:r>
-    </w:p>
-    <w:p>
-      <w:pPr>
-        <w:spacing w:line="240" w:lineRule="auto"/>
-        <w:jc w:val="both"/>
-        <w:rPr>
-          <w:i/>
-          <w:color w:val="943634" w:themeColor="accent2" w:themeShade="BF"/>
-          <w:sz w:val="24"/>
-        </w:rPr>
-      </w:pPr>
-      <w:r>
-        <w:rPr>
-          <w:i/>
-          <w:color w:val="943634" w:themeColor="accent2" w:themeShade="BF"/>
-          <w:sz w:val="24"/>
-        </w:rPr>
-        <w:t>Use-Case description format:</w:t>
-      </w:r>
-    </w:p>
-    <w:p>
-      <w:pPr>
-        <w:pStyle w:val="Title"/>
-        <w:jc w:val="both"/>
-        <w:rPr>
-          <w:rFonts w:ascii="Times New Roman" w:hAnsi="Times New Roman"/>
-          <w:i/>
-          <w:color w:val="943634" w:themeColor="accent2" w:themeShade="BF"/>
-          <w:sz w:val="24"/>
-        </w:rPr>
-      </w:pPr>
-      <w:bookmarkStart w:id="33" w:name="_Toc254785391"/>
-      <w:r>
-        <w:rPr>
-          <w:rFonts w:ascii="Times New Roman" w:hAnsi="Times New Roman"/>
-          <w:i/>
-          <w:color w:val="943634" w:themeColor="accent2" w:themeShade="BF"/>
-          <w:sz w:val="24"/>
-        </w:rPr>
-        <w:t>Use case: &lt;use case goal&gt;</w:t>
-      </w:r>
-    </w:p>
-    <w:p>
-      <w:pPr>
-        <w:pStyle w:val="Title"/>
-        <w:jc w:val="both"/>
-        <w:rPr>
-          <w:rFonts w:ascii="Times New Roman" w:hAnsi="Times New Roman"/>
-          <w:i/>
-          <w:color w:val="943634" w:themeColor="accent2" w:themeShade="BF"/>
-          <w:sz w:val="24"/>
-        </w:rPr>
-      </w:pPr>
-      <w:r>
-        <w:rPr>
-          <w:rFonts w:ascii="Times New Roman" w:hAnsi="Times New Roman"/>
-          <w:i/>
-          <w:color w:val="943634" w:themeColor="accent2" w:themeShade="BF"/>
-          <w:sz w:val="24"/>
-        </w:rPr>
-        <w:t>Level: &lt;one of: summary level, user-goal level, sub-function&gt;</w:t>
-      </w:r>
-    </w:p>
-    <w:p>
-      <w:pPr>
-        <w:pStyle w:val="Title"/>
-        <w:jc w:val="both"/>
-        <w:rPr>
-          <w:rFonts w:ascii="Times New Roman" w:hAnsi="Times New Roman"/>
-          <w:i/>
-          <w:color w:val="943634" w:themeColor="accent2" w:themeShade="BF"/>
-          <w:sz w:val="24"/>
-        </w:rPr>
-      </w:pPr>
-      <w:r>
-        <w:rPr>
-          <w:rFonts w:ascii="Times New Roman" w:hAnsi="Times New Roman"/>
-          <w:i/>
-          <w:color w:val="943634" w:themeColor="accent2" w:themeShade="BF"/>
-          <w:sz w:val="24"/>
-        </w:rPr>
-        <w:t>Primary actor: &lt;a role name for the actor who initiates the use case&gt;</w:t>
-      </w:r>
-    </w:p>
-    <w:p>
-      <w:pPr>
-        <w:pStyle w:val="Title"/>
-        <w:jc w:val="both"/>
-        <w:rPr>
-          <w:rFonts w:ascii="Times New Roman" w:hAnsi="Times New Roman"/>
-          <w:i/>
-          <w:color w:val="943634" w:themeColor="accent2" w:themeShade="BF"/>
-          <w:sz w:val="24"/>
-        </w:rPr>
-      </w:pPr>
-      <w:r>
-        <w:rPr>
-          <w:rFonts w:ascii="Times New Roman" w:hAnsi="Times New Roman"/>
-          <w:i/>
-          <w:color w:val="943634" w:themeColor="accent2" w:themeShade="BF"/>
-          <w:sz w:val="24"/>
-        </w:rPr>
-        <w:t>Main success scenario: &lt;the steps of the main success scenario from trigger to goal delivery&gt;</w:t>
-      </w:r>
-    </w:p>
-    <w:p>
-      <w:pPr>
-        <w:pStyle w:val="Title"/>
-        <w:jc w:val="both"/>
-        <w:rPr>
-          <w:rFonts w:ascii="Times New Roman" w:hAnsi="Times New Roman"/>
-          <w:i/>
-          <w:color w:val="943634" w:themeColor="accent2" w:themeShade="BF"/>
-          <w:sz w:val="24"/>
-        </w:rPr>
-      </w:pPr>
-      <w:r>
-        <w:rPr>
-          <w:rFonts w:ascii="Times New Roman" w:hAnsi="Times New Roman"/>
-          <w:i/>
-          <w:color w:val="943634" w:themeColor="accent2" w:themeShade="BF"/>
-          <w:sz w:val="24"/>
-        </w:rPr>
-        <w:t>Extensions: &lt;alternate scenarios of success or failure&gt;</w:t>
-      </w:r>
-    </w:p>
-    <w:p>
-      <w:pPr>
-        <w:pStyle w:val="Title"/>
-        <w:jc w:val="both"/>
-        <w:rPr>
-          <w:rFonts w:ascii="Times New Roman" w:hAnsi="Times New Roman"/>
-          <w:b w:val="0"/>
-          <w:i/>
-          <w:color w:val="943634" w:themeColor="accent2" w:themeShade="BF"/>
-          <w:sz w:val="24"/>
-        </w:rPr>
-      </w:pPr>
-      <w:r>
-        <w:rPr>
-          <w:rFonts w:ascii="Times New Roman" w:hAnsi="Times New Roman"/>
-          <w:b w:val="0"/>
-          <w:i/>
-          <w:color w:val="943634" w:themeColor="accent2" w:themeShade="BF"/>
-          <w:sz w:val="24"/>
-        </w:rPr>
-        <w:t>]</w:t>
-      </w:r>
-    </w:p>
-    <w:p>
-      <w:pPr>
-        <w:pStyle w:val="Title"/>
-        <w:jc w:val="both"/>
-        <w:rPr>
-          <w:rFonts w:ascii="Times New Roman" w:hAnsi="Times New Roman"/>
-        </w:rPr>
-      </w:pPr>
-      <w:r>
-        <w:rPr>
-          <w:rFonts w:ascii="Times New Roman" w:hAnsi="Times New Roman"/>
-        </w:rPr>
-        <w:t>3</w:t>
-      </w:r>
-      <w:r>
-        <w:rPr>
-          <w:rFonts w:ascii="Times New Roman" w:hAnsi="Times New Roman"/>
-        </w:rPr>
-        <w:t xml:space="preserve">. </w:t>
-      </w:r>
-      <w:r>
-        <w:rPr>
-          <w:rFonts w:ascii="Times New Roman" w:hAnsi="Times New Roman"/>
-        </w:rPr>
-        <w:t>System</w:t>
-      </w:r>
-      <w:r>
-        <w:rPr>
-          <w:rFonts w:ascii="Times New Roman" w:hAnsi="Times New Roman"/>
-        </w:rPr>
-        <w:t xml:space="preserve"> </w:t>
-      </w:r>
-      <w:r>
-        <w:rPr>
           <w:rFonts w:ascii="Times New Roman" w:hAnsi="Times New Roman"/>
         </w:rPr>
         <w:t>Architectural Design</w:t>
@@ -1462,557 +2333,1272 @@
       <w:pPr>
         <w:spacing w:line="240" w:lineRule="auto"/>
         <w:jc w:val="both"/>
-        <w:rPr>
-          <w:b/>
-        </w:rPr>
-      </w:pPr>
-      <w:r>
         <w:rPr>
           <w:b/>
           <w:sz w:val="28"/>
         </w:rPr>
-        <w:t>3</w:t>
-      </w:r>
+      </w:pPr>
       <w:r>
         <w:rPr>
           <w:b/>
           <w:sz w:val="28"/>
         </w:rPr>
-        <w:t xml:space="preserve">.1 </w:t>
+        <w:t>3</w:t>
       </w:r>
       <w:r>
         <w:rPr>
           <w:b/>
           <w:sz w:val="28"/>
         </w:rPr>
-        <w:t>Architectural</w:t>
+        <w:t xml:space="preserve">.1 </w:t>
       </w:r>
       <w:r>
         <w:rPr>
           <w:b/>
           <w:sz w:val="28"/>
         </w:rPr>
-        <w:t xml:space="preserve"> Pattern Description</w:t>
-      </w:r>
-    </w:p>
-    <w:p>
-      <w:pPr>
-        <w:spacing w:line="240" w:lineRule="auto"/>
-        <w:jc w:val="both"/>
-        <w:rPr>
-          <w:i/>
-          <w:color w:val="943634" w:themeColor="accent2" w:themeShade="BF"/>
-          <w:sz w:val="24"/>
-        </w:rPr>
-      </w:pPr>
-      <w:r>
-        <w:rPr>
-          <w:i/>
-          <w:color w:val="943634" w:themeColor="accent2" w:themeShade="BF"/>
-          <w:sz w:val="24"/>
-        </w:rPr>
-        <w:t>[Describe</w:t>
-      </w:r>
-      <w:r>
-        <w:rPr>
-          <w:i/>
-          <w:color w:val="943634" w:themeColor="accent2" w:themeShade="BF"/>
-          <w:sz w:val="24"/>
-        </w:rPr>
-        <w:t xml:space="preserve"> briefly</w:t>
-      </w:r>
-      <w:r>
-        <w:rPr>
-          <w:i/>
-          <w:color w:val="943634" w:themeColor="accent2" w:themeShade="BF"/>
-          <w:sz w:val="24"/>
-        </w:rPr>
-        <w:t xml:space="preserve"> the used </w:t>
-      </w:r>
-      <w:r>
-        <w:rPr>
-          <w:i/>
-          <w:color w:val="943634" w:themeColor="accent2" w:themeShade="BF"/>
-          <w:sz w:val="24"/>
-        </w:rPr>
-        <w:t>architectural</w:t>
-      </w:r>
-      <w:r>
-        <w:rPr>
-          <w:i/>
-          <w:color w:val="943634" w:themeColor="accent2" w:themeShade="BF"/>
-          <w:sz w:val="24"/>
-        </w:rPr>
-        <w:t xml:space="preserve"> pattern</w:t>
-      </w:r>
-      <w:r>
-        <w:rPr>
-          <w:i/>
-          <w:color w:val="943634" w:themeColor="accent2" w:themeShade="BF"/>
-          <w:sz w:val="24"/>
-        </w:rPr>
-        <w:t>s.</w:t>
-      </w:r>
-      <w:r>
-        <w:rPr>
-          <w:i/>
-          <w:color w:val="943634" w:themeColor="accent2" w:themeShade="BF"/>
-          <w:sz w:val="24"/>
-        </w:rPr>
-        <w:t>]</w:t>
-      </w:r>
-    </w:p>
-    <w:p>
-      <w:pPr>
-        <w:spacing w:line="240" w:lineRule="auto"/>
-        <w:jc w:val="both"/>
-        <w:rPr>
-          <w:i/>
-          <w:color w:val="943634" w:themeColor="accent2" w:themeShade="BF"/>
-          <w:sz w:val="24"/>
-        </w:rPr>
-      </w:pPr>
-    </w:p>
-    <w:p>
-      <w:pPr>
-        <w:spacing w:line="240" w:lineRule="auto"/>
-        <w:jc w:val="both"/>
-        <w:rPr>
-          <w:b/>
-        </w:rPr>
-      </w:pPr>
+        <w:t>Architectural</w:t>
+      </w:r>
       <w:r>
         <w:rPr>
           <w:b/>
           <w:sz w:val="28"/>
         </w:rPr>
-        <w:t>3</w:t>
-      </w:r>
+        <w:t xml:space="preserve"> Pattern Description</w:t>
+      </w:r>
+    </w:p>
+    <w:p>
+      <w:pPr>
+        <w:spacing w:line="240" w:lineRule="auto"/>
+        <w:jc w:val="both"/>
+        <w:rPr>
+          <w:b/>
+          <w:color w:val="000000" w:themeColor="text1"/>
+        </w:rPr>
+      </w:pPr>
+      <w:r>
+        <w:rPr>
+          <w:i/>
+          <w:color w:val="943634" w:themeColor="accent2" w:themeShade="BF"/>
+          <w:sz w:val="24"/>
+        </w:rPr>
+        <w:t xml:space="preserve">           </w:t>
+      </w:r>
+      <w:r>
+        <w:rPr>
+          <w:color w:val="000000" w:themeColor="text1"/>
+          <w:sz w:val="24"/>
+        </w:rPr>
+        <w:t xml:space="preserve">For the development of this application the </w:t>
+      </w:r>
+      <w:r>
+        <w:rPr>
+          <w:color w:val="000000" w:themeColor="text1"/>
+          <w:sz w:val="24"/>
+        </w:rPr>
+        <w:t>client-server</w:t>
+      </w:r>
+      <w:r>
+        <w:rPr>
+          <w:color w:val="000000" w:themeColor="text1"/>
+          <w:sz w:val="24"/>
+        </w:rPr>
+        <w:t xml:space="preserve"> architectural pattern has been used.</w:t>
+      </w:r>
+    </w:p>
+    <w:p>
+      <w:pPr>
+        <w:spacing w:line="240" w:lineRule="auto"/>
+        <w:jc w:val="both"/>
+        <w:rPr>
+          <w:sz w:val="24"/>
+          <w:szCs w:val="24"/>
+        </w:rPr>
+      </w:pPr>
+      <w:r>
+        <w:rPr>
+          <w:b/>
+          <w:bCs/>
+        </w:rPr>
+        <w:t xml:space="preserve">         </w:t>
+      </w:r>
+      <w:r>
+        <w:rPr>
+          <w:b/>
+          <w:bCs/>
+        </w:rPr>
+        <w:t xml:space="preserve">   </w:t>
+      </w:r>
+      <w:r>
+        <w:rPr>
+          <w:bCs/>
+        </w:rPr>
+        <w:t xml:space="preserve"> </w:t>
+      </w:r>
+      <w:r>
+        <w:rPr>
+          <w:bCs/>
+        </w:rPr>
+        <w:t xml:space="preserve">The </w:t>
+      </w:r>
+      <w:r>
+        <w:rPr>
+          <w:sz w:val="24"/>
+          <w:szCs w:val="24"/>
+        </w:rPr>
+        <w:t>c</w:t>
+      </w:r>
+      <w:r>
+        <w:rPr>
+          <w:sz w:val="24"/>
+          <w:szCs w:val="24"/>
+        </w:rPr>
+        <w:t>lient</w:t>
+      </w:r>
+      <w:r>
+        <w:rPr>
+          <w:sz w:val="24"/>
+          <w:szCs w:val="24"/>
+        </w:rPr>
+        <w:t>-</w:t>
+      </w:r>
+      <w:r>
+        <w:rPr>
+          <w:sz w:val="24"/>
+          <w:szCs w:val="24"/>
+        </w:rPr>
+        <w:t xml:space="preserve">server architecture is a computing model in which the server hosts, delivers and manages most of the resources and services to be consumed by the client. This type of architecture has one or more client computers connected to a central server over a network or internet </w:t>
+      </w:r>
+      <w:proofErr w:type="gramStart"/>
+      <w:r>
+        <w:rPr>
+          <w:sz w:val="24"/>
+          <w:szCs w:val="24"/>
+        </w:rPr>
+        <w:t>connection</w:t>
+      </w:r>
+      <w:r>
+        <w:rPr>
+          <w:sz w:val="24"/>
+          <w:szCs w:val="24"/>
+        </w:rPr>
+        <w:t xml:space="preserve"> </w:t>
+      </w:r>
+      <w:r>
+        <w:rPr>
+          <w:sz w:val="24"/>
+          <w:szCs w:val="24"/>
+        </w:rPr>
+        <w:t>.</w:t>
+      </w:r>
+      <w:proofErr w:type="gramEnd"/>
+      <w:r>
+        <w:t xml:space="preserve"> </w:t>
+      </w:r>
+      <w:r>
+        <w:rPr>
+          <w:sz w:val="24"/>
+          <w:szCs w:val="24"/>
+        </w:rPr>
+        <w:t>Client computers provide an interface to allow a computer user to request services of the server and to display the results the server returns. Servers wait for requests to arrive from clients and then respond to them.</w:t>
+      </w:r>
+    </w:p>
+    <w:p>
+      <w:pPr>
+        <w:spacing w:line="240" w:lineRule="auto"/>
+        <w:jc w:val="both"/>
+        <w:rPr>
+          <w:sz w:val="24"/>
+          <w:szCs w:val="24"/>
+        </w:rPr>
+      </w:pPr>
+      <w:r>
+        <w:rPr>
+          <w:sz w:val="24"/>
+          <w:szCs w:val="24"/>
+        </w:rPr>
+        <w:t xml:space="preserve">            Also, the client-</w:t>
+      </w:r>
+      <w:r>
+        <w:rPr>
+          <w:sz w:val="24"/>
+          <w:szCs w:val="24"/>
+        </w:rPr>
+        <w:t>server architecture is a producer/consumer computing architecture where the server acts as the producer and the client as a consumer.</w:t>
+      </w:r>
+    </w:p>
+    <w:p>
+      <w:pPr>
+        <w:spacing w:line="240" w:lineRule="auto"/>
+        <w:jc w:val="both"/>
+        <w:rPr>
+          <w:i/>
+          <w:color w:val="943634" w:themeColor="accent2" w:themeShade="BF"/>
+          <w:sz w:val="24"/>
+          <w:szCs w:val="24"/>
+        </w:rPr>
+      </w:pPr>
+    </w:p>
+    <w:p>
+      <w:pPr>
+        <w:spacing w:line="240" w:lineRule="auto"/>
+        <w:jc w:val="both"/>
+        <w:rPr>
+          <w:b/>
+        </w:rPr>
+      </w:pPr>
       <w:r>
         <w:rPr>
           <w:b/>
           <w:sz w:val="28"/>
         </w:rPr>
-        <w:t>.</w:t>
+        <w:t>3</w:t>
       </w:r>
       <w:r>
         <w:rPr>
           <w:b/>
           <w:sz w:val="28"/>
         </w:rPr>
-        <w:t>2</w:t>
+        <w:t>.</w:t>
       </w:r>
       <w:r>
         <w:rPr>
           <w:b/>
           <w:sz w:val="28"/>
         </w:rPr>
-        <w:t xml:space="preserve"> </w:t>
+        <w:t>2</w:t>
       </w:r>
       <w:r>
         <w:rPr>
           <w:b/>
           <w:sz w:val="28"/>
         </w:rPr>
-        <w:t>Diagrams</w:t>
-      </w:r>
-    </w:p>
-    <w:p>
-      <w:pPr>
-        <w:spacing w:line="240" w:lineRule="auto"/>
-        <w:jc w:val="both"/>
-        <w:rPr>
-          <w:i/>
-          <w:color w:val="943634" w:themeColor="accent2" w:themeShade="BF"/>
-          <w:sz w:val="24"/>
-        </w:rPr>
-      </w:pPr>
-      <w:r>
-        <w:rPr>
-          <w:i/>
-          <w:color w:val="943634" w:themeColor="accent2" w:themeShade="BF"/>
-          <w:sz w:val="24"/>
-        </w:rPr>
-        <w:t>[</w:t>
-      </w:r>
-      <w:r>
-        <w:rPr>
-          <w:i/>
-          <w:color w:val="943634" w:themeColor="accent2" w:themeShade="BF"/>
-          <w:sz w:val="24"/>
-        </w:rPr>
-        <w:t>C</w:t>
-      </w:r>
-      <w:r>
-        <w:rPr>
-          <w:i/>
-          <w:color w:val="943634" w:themeColor="accent2" w:themeShade="BF"/>
-          <w:sz w:val="24"/>
-        </w:rPr>
-        <w:t>reate the system’s conceptual architecture</w:t>
-      </w:r>
-      <w:r>
-        <w:rPr>
-          <w:i/>
-          <w:color w:val="943634" w:themeColor="accent2" w:themeShade="BF"/>
-          <w:sz w:val="24"/>
-        </w:rPr>
-        <w:t>;</w:t>
-      </w:r>
-      <w:r>
-        <w:rPr>
-          <w:i/>
-          <w:color w:val="943634" w:themeColor="accent2" w:themeShade="BF"/>
-          <w:sz w:val="24"/>
-        </w:rPr>
-        <w:t xml:space="preserve"> use </w:t>
-      </w:r>
-      <w:r>
-        <w:rPr>
-          <w:i/>
-          <w:color w:val="943634" w:themeColor="accent2" w:themeShade="BF"/>
-          <w:sz w:val="24"/>
-        </w:rPr>
-        <w:t>architectural pattern</w:t>
-      </w:r>
-      <w:r>
-        <w:rPr>
-          <w:i/>
-          <w:color w:val="943634" w:themeColor="accent2" w:themeShade="BF"/>
-          <w:sz w:val="24"/>
-        </w:rPr>
-        <w:t>s</w:t>
-      </w:r>
-      <w:r>
-        <w:rPr>
-          <w:i/>
-          <w:color w:val="943634" w:themeColor="accent2" w:themeShade="BF"/>
-          <w:sz w:val="24"/>
-        </w:rPr>
-        <w:t xml:space="preserve"> and </w:t>
-      </w:r>
-      <w:r>
-        <w:rPr>
-          <w:i/>
-          <w:color w:val="943634" w:themeColor="accent2" w:themeShade="BF"/>
-          <w:sz w:val="24"/>
-        </w:rPr>
-        <w:t>describe how they are applied</w:t>
-      </w:r>
-      <w:r>
-        <w:rPr>
-          <w:i/>
-          <w:color w:val="943634" w:themeColor="accent2" w:themeShade="BF"/>
-          <w:sz w:val="24"/>
-        </w:rPr>
-        <w:t>. Create package, component and deployment diagrams</w:t>
-      </w:r>
-      <w:r>
-        <w:rPr>
-          <w:i/>
-          <w:color w:val="943634" w:themeColor="accent2" w:themeShade="BF"/>
-          <w:sz w:val="24"/>
-        </w:rPr>
-        <w:t>]</w:t>
-      </w:r>
-    </w:p>
-    <w:p>
-      <w:pPr>
-        <w:spacing w:line="240" w:lineRule="auto"/>
-        <w:jc w:val="both"/>
-      </w:pPr>
-    </w:p>
-    <w:p>
-      <w:pPr>
-        <w:pStyle w:val="Title"/>
-        <w:jc w:val="both"/>
-        <w:rPr>
-          <w:rFonts w:ascii="Times New Roman" w:hAnsi="Times New Roman"/>
-        </w:rPr>
-      </w:pPr>
-      <w:bookmarkStart w:id="34" w:name="_Toc254785392"/>
-      <w:r>
-        <w:rPr>
-          <w:rFonts w:ascii="Times New Roman" w:hAnsi="Times New Roman"/>
-        </w:rPr>
-        <w:t>4</w:t>
-      </w:r>
-      <w:r>
-        <w:rPr>
-          <w:rFonts w:ascii="Times New Roman" w:hAnsi="Times New Roman"/>
-        </w:rPr>
-        <w:t xml:space="preserve">. UML </w:t>
-      </w:r>
-      <w:r>
-        <w:rPr>
-          <w:rFonts w:ascii="Times New Roman" w:hAnsi="Times New Roman"/>
-        </w:rPr>
-        <w:t>Sequence</w:t>
-      </w:r>
-      <w:r>
-        <w:rPr>
-          <w:rFonts w:ascii="Times New Roman" w:hAnsi="Times New Roman"/>
-        </w:rPr>
-        <w:t xml:space="preserve"> Diagrams</w:t>
-      </w:r>
-      <w:bookmarkEnd w:id="34"/>
-    </w:p>
-    <w:p>
-      <w:pPr>
-        <w:spacing w:line="240" w:lineRule="auto"/>
-        <w:jc w:val="both"/>
-        <w:rPr>
-          <w:i/>
-          <w:color w:val="943634" w:themeColor="accent2" w:themeShade="BF"/>
-          <w:sz w:val="24"/>
-        </w:rPr>
-      </w:pPr>
-      <w:r>
-        <w:rPr>
-          <w:i/>
-          <w:color w:val="943634" w:themeColor="accent2" w:themeShade="BF"/>
-          <w:sz w:val="24"/>
-        </w:rPr>
-        <w:t>[</w:t>
-      </w:r>
-      <w:r>
-        <w:rPr>
-          <w:i/>
-          <w:color w:val="943634" w:themeColor="accent2" w:themeShade="BF"/>
-          <w:sz w:val="24"/>
-        </w:rPr>
-        <w:t>C</w:t>
-      </w:r>
-      <w:r>
-        <w:rPr>
-          <w:i/>
-          <w:color w:val="943634" w:themeColor="accent2" w:themeShade="BF"/>
-          <w:sz w:val="24"/>
-        </w:rPr>
-        <w:t xml:space="preserve">reate </w:t>
-      </w:r>
-      <w:r>
-        <w:rPr>
-          <w:i/>
-          <w:color w:val="943634" w:themeColor="accent2" w:themeShade="BF"/>
-          <w:sz w:val="24"/>
-        </w:rPr>
-        <w:t>a</w:t>
-      </w:r>
-      <w:r>
-        <w:rPr>
-          <w:i/>
-          <w:color w:val="943634" w:themeColor="accent2" w:themeShade="BF"/>
-          <w:sz w:val="24"/>
-        </w:rPr>
-        <w:t xml:space="preserve"> sequence diagram for </w:t>
-      </w:r>
-      <w:r>
-        <w:rPr>
-          <w:i/>
-          <w:color w:val="943634" w:themeColor="accent2" w:themeShade="BF"/>
-          <w:sz w:val="24"/>
-        </w:rPr>
-        <w:t>a</w:t>
-      </w:r>
-      <w:r>
-        <w:rPr>
-          <w:i/>
-          <w:color w:val="943634" w:themeColor="accent2" w:themeShade="BF"/>
-          <w:sz w:val="24"/>
-        </w:rPr>
-        <w:t xml:space="preserve"> relevant scenario</w:t>
-      </w:r>
-      <w:r>
-        <w:rPr>
-          <w:i/>
-          <w:color w:val="943634" w:themeColor="accent2" w:themeShade="BF"/>
-          <w:sz w:val="24"/>
-        </w:rPr>
-        <w:t>.</w:t>
-      </w:r>
-      <w:r>
-        <w:rPr>
-          <w:i/>
-          <w:color w:val="943634" w:themeColor="accent2" w:themeShade="BF"/>
-          <w:sz w:val="24"/>
-        </w:rPr>
-        <w:t>]</w:t>
-      </w:r>
-    </w:p>
-    <w:p>
-      <w:pPr>
-        <w:pStyle w:val="Title"/>
-        <w:jc w:val="both"/>
-        <w:rPr>
-          <w:rFonts w:ascii="Times New Roman" w:hAnsi="Times New Roman"/>
-        </w:rPr>
-      </w:pPr>
-    </w:p>
-    <w:p>
-      <w:pPr>
-        <w:pStyle w:val="Title"/>
-        <w:jc w:val="both"/>
-        <w:rPr>
-          <w:rFonts w:ascii="Times New Roman" w:hAnsi="Times New Roman"/>
-        </w:rPr>
-      </w:pPr>
-      <w:bookmarkStart w:id="35" w:name="_Toc254785393"/>
-      <w:r>
-        <w:rPr>
-          <w:rFonts w:ascii="Times New Roman" w:hAnsi="Times New Roman"/>
-        </w:rPr>
-        <w:t>5</w:t>
-      </w:r>
-      <w:r>
-        <w:rPr>
-          <w:rFonts w:ascii="Times New Roman" w:hAnsi="Times New Roman"/>
-        </w:rPr>
-        <w:t xml:space="preserve">. Class </w:t>
-      </w:r>
-      <w:r>
-        <w:rPr>
-          <w:rFonts w:ascii="Times New Roman" w:hAnsi="Times New Roman"/>
-        </w:rPr>
-        <w:t>Design</w:t>
-      </w:r>
-      <w:bookmarkEnd w:id="35"/>
-    </w:p>
-    <w:p>
-      <w:pPr>
-        <w:spacing w:line="240" w:lineRule="auto"/>
-        <w:jc w:val="both"/>
+        <w:t xml:space="preserve"> </w:t>
+      </w:r>
+      <w:r>
         <w:rPr>
           <w:b/>
           <w:sz w:val="28"/>
         </w:rPr>
-      </w:pPr>
-    </w:p>
-    <w:p>
-      <w:pPr>
-        <w:spacing w:line="240" w:lineRule="auto"/>
-        <w:jc w:val="both"/>
-        <w:rPr>
-          <w:b/>
-        </w:rPr>
-      </w:pPr>
-      <w:r>
+        <w:t>Diagrams</w:t>
+      </w:r>
+    </w:p>
+    <w:p>
+      <w:pPr>
+        <w:spacing w:line="240" w:lineRule="auto"/>
+        <w:jc w:val="both"/>
+        <w:rPr>
+          <w:sz w:val="24"/>
+          <w:szCs w:val="24"/>
+        </w:rPr>
+      </w:pPr>
+      <w:r>
+        <w:rPr>
+          <w:i/>
+          <w:color w:val="943634" w:themeColor="accent2" w:themeShade="BF"/>
+          <w:sz w:val="24"/>
+        </w:rPr>
+        <w:t>[</w:t>
+      </w:r>
+      <w:r>
+        <w:rPr>
+          <w:i/>
+          <w:color w:val="943634" w:themeColor="accent2" w:themeShade="BF"/>
+          <w:sz w:val="24"/>
+        </w:rPr>
+        <w:t>C</w:t>
+      </w:r>
+      <w:r>
+        <w:rPr>
+          <w:i/>
+          <w:color w:val="943634" w:themeColor="accent2" w:themeShade="BF"/>
+          <w:sz w:val="24"/>
+        </w:rPr>
+        <w:t>reate the system’s conceptual architecture</w:t>
+      </w:r>
+      <w:r>
+        <w:rPr>
+          <w:i/>
+          <w:color w:val="943634" w:themeColor="accent2" w:themeShade="BF"/>
+          <w:sz w:val="24"/>
+        </w:rPr>
+        <w:t>;</w:t>
+      </w:r>
+      <w:r>
+        <w:rPr>
+          <w:i/>
+          <w:color w:val="943634" w:themeColor="accent2" w:themeShade="BF"/>
+          <w:sz w:val="24"/>
+        </w:rPr>
+        <w:t xml:space="preserve"> use </w:t>
+      </w:r>
+      <w:r>
+        <w:rPr>
+          <w:i/>
+          <w:color w:val="943634" w:themeColor="accent2" w:themeShade="BF"/>
+          <w:sz w:val="24"/>
+        </w:rPr>
+        <w:t>architectural pattern</w:t>
+      </w:r>
+      <w:r>
+        <w:rPr>
+          <w:i/>
+          <w:color w:val="943634" w:themeColor="accent2" w:themeShade="BF"/>
+          <w:sz w:val="24"/>
+        </w:rPr>
+        <w:t>s</w:t>
+      </w:r>
+      <w:r>
+        <w:rPr>
+          <w:i/>
+          <w:color w:val="943634" w:themeColor="accent2" w:themeShade="BF"/>
+          <w:sz w:val="24"/>
+        </w:rPr>
+        <w:t xml:space="preserve"> and </w:t>
+      </w:r>
+      <w:r>
+        <w:rPr>
+          <w:i/>
+          <w:color w:val="943634" w:themeColor="accent2" w:themeShade="BF"/>
+          <w:sz w:val="24"/>
+        </w:rPr>
+        <w:t>describe how they are applied</w:t>
+      </w:r>
+      <w:r>
+        <w:rPr>
+          <w:i/>
+          <w:color w:val="943634" w:themeColor="accent2" w:themeShade="BF"/>
+          <w:sz w:val="24"/>
+        </w:rPr>
+        <w:t>. Create package, component and deployment diagrams</w:t>
+      </w:r>
+      <w:r>
+        <w:rPr>
+          <w:i/>
+          <w:color w:val="943634" w:themeColor="accent2" w:themeShade="BF"/>
+          <w:sz w:val="24"/>
+        </w:rPr>
+        <w:t>]</w:t>
+      </w:r>
+      <w:r>
+        <w:rPr>
+          <w:sz w:val="24"/>
+          <w:szCs w:val="24"/>
+        </w:rPr>
+        <w:t xml:space="preserve"> </w:t>
+      </w:r>
+    </w:p>
+    <w:p>
+      <w:pPr>
+        <w:spacing w:line="240" w:lineRule="auto"/>
+        <w:jc w:val="both"/>
+        <w:rPr>
+          <w:sz w:val="24"/>
+          <w:szCs w:val="24"/>
+        </w:rPr>
+      </w:pPr>
+    </w:p>
+    <w:p>
+      <w:pPr>
+        <w:spacing w:line="240" w:lineRule="auto"/>
+        <w:jc w:val="both"/>
+        <w:rPr>
+          <w:sz w:val="24"/>
+          <w:szCs w:val="24"/>
+        </w:rPr>
+      </w:pPr>
+      <w:r>
+        <w:rPr>
+          <w:sz w:val="24"/>
+          <w:szCs w:val="24"/>
+        </w:rPr>
+        <w:t xml:space="preserve">                  The system’s conceptual </w:t>
+      </w:r>
+      <w:proofErr w:type="gramStart"/>
+      <w:r>
+        <w:rPr>
+          <w:sz w:val="24"/>
+          <w:szCs w:val="24"/>
+        </w:rPr>
+        <w:t>architecture :</w:t>
+      </w:r>
+      <w:proofErr w:type="gramEnd"/>
+    </w:p>
+    <w:p>
+      <w:pPr>
+        <w:spacing w:line="240" w:lineRule="auto"/>
+        <w:jc w:val="both"/>
+        <w:rPr>
+          <w:i/>
+          <w:color w:val="943634" w:themeColor="accent2" w:themeShade="BF"/>
+          <w:sz w:val="24"/>
+        </w:rPr>
+      </w:pPr>
+      <w:r>
+        <w:rPr>
+          <w:noProof/>
+          <w:sz w:val="24"/>
+          <w:szCs w:val="24"/>
+        </w:rPr>
+        <w:drawing>
+          <wp:inline distT="0" distB="0" distL="0" distR="0">
+            <wp:extent cx="6631021" cy="3135923"/>
+            <wp:effectExtent l="0" t="0" r="0" b="0"/>
+            <wp:docPr id="2" name="Picture 2" descr="C:\Users\Iacob Andrei Stefan\AppData\Local\Microsoft\Windows\INetCache\Content.Word\801.png"/>
+            <wp:cNvGraphicFramePr>
+              <a:graphicFrameLocks xmlns:a="http://schemas.openxmlformats.org/drawingml/2006/main" noChangeAspect="1"/>
+            </wp:cNvGraphicFramePr>
+            <a:graphic xmlns:a="http://schemas.openxmlformats.org/drawingml/2006/main">
+              <a:graphicData uri="http://schemas.openxmlformats.org/drawingml/2006/picture">
+                <pic:pic xmlns:pic="http://schemas.openxmlformats.org/drawingml/2006/picture">
+                  <pic:nvPicPr>
+                    <pic:cNvPr id="0" name="Picture 3" descr="C:\Users\Iacob Andrei Stefan\AppData\Local\Microsoft\Windows\INetCache\Content.Word\801.png"/>
+                    <pic:cNvPicPr>
+                      <a:picLocks noChangeAspect="1" noChangeArrowheads="1"/>
+                    </pic:cNvPicPr>
+                  </pic:nvPicPr>
+                  <pic:blipFill>
+                    <a:blip r:embed="rId11">
+                      <a:extLst>
+                        <a:ext uri="{28A0092B-C50C-407E-A947-70E740481C1C}">
+                          <a14:useLocalDpi xmlns:a14="http://schemas.microsoft.com/office/drawing/2010/main" val="0"/>
+                        </a:ext>
+                      </a:extLst>
+                    </a:blip>
+                    <a:srcRect/>
+                    <a:stretch>
+                      <a:fillRect/>
+                    </a:stretch>
+                  </pic:blipFill>
+                  <pic:spPr bwMode="auto">
+                    <a:xfrm>
+                      <a:off x="0" y="0"/>
+                      <a:ext cx="6631489" cy="3136144"/>
+                    </a:xfrm>
+                    <a:prstGeom prst="rect">
+                      <a:avLst/>
+                    </a:prstGeom>
+                    <a:noFill/>
+                    <a:ln>
+                      <a:noFill/>
+                    </a:ln>
+                  </pic:spPr>
+                </pic:pic>
+              </a:graphicData>
+            </a:graphic>
+          </wp:inline>
+        </w:drawing>
+      </w:r>
+    </w:p>
+    <w:p>
+      <w:pPr>
+        <w:spacing w:line="240" w:lineRule="auto"/>
+        <w:jc w:val="both"/>
+        <w:rPr>
+          <w:i/>
+          <w:color w:val="943634" w:themeColor="accent2" w:themeShade="BF"/>
+          <w:sz w:val="24"/>
+        </w:rPr>
+      </w:pPr>
+    </w:p>
+    <w:p>
+      <w:pPr>
+        <w:spacing w:line="240" w:lineRule="auto"/>
+        <w:jc w:val="both"/>
+        <w:rPr>
+          <w:color w:val="000000" w:themeColor="text1"/>
+          <w:sz w:val="24"/>
+        </w:rPr>
+      </w:pPr>
+      <w:r>
+        <w:rPr>
+          <w:i/>
+          <w:color w:val="943634" w:themeColor="accent2" w:themeShade="BF"/>
+          <w:sz w:val="24"/>
+        </w:rPr>
+        <w:t xml:space="preserve">                 </w:t>
+      </w:r>
+      <w:r>
+        <w:rPr>
+          <w:color w:val="000000" w:themeColor="text1"/>
+          <w:sz w:val="24"/>
+        </w:rPr>
+        <w:t xml:space="preserve">The clients are sending requests </w:t>
+      </w:r>
+      <w:r>
+        <w:rPr>
+          <w:color w:val="000000" w:themeColor="text1"/>
+          <w:sz w:val="24"/>
+        </w:rPr>
+        <w:t xml:space="preserve">through the network, </w:t>
+      </w:r>
+      <w:r>
+        <w:rPr>
+          <w:color w:val="000000" w:themeColor="text1"/>
+          <w:sz w:val="24"/>
+        </w:rPr>
+        <w:t xml:space="preserve">while </w:t>
+      </w:r>
+      <w:r>
+        <w:rPr>
+          <w:color w:val="000000" w:themeColor="text1"/>
+          <w:sz w:val="24"/>
+        </w:rPr>
+        <w:t xml:space="preserve">the server is receiving and processing </w:t>
+      </w:r>
+      <w:proofErr w:type="gramStart"/>
+      <w:r>
+        <w:rPr>
+          <w:color w:val="000000" w:themeColor="text1"/>
+          <w:sz w:val="24"/>
+        </w:rPr>
+        <w:t>them .</w:t>
+      </w:r>
+      <w:proofErr w:type="gramEnd"/>
+      <w:r>
+        <w:rPr>
+          <w:color w:val="000000" w:themeColor="text1"/>
+          <w:sz w:val="24"/>
+        </w:rPr>
+        <w:t xml:space="preserve"> </w:t>
+      </w:r>
+      <w:r>
+        <w:rPr>
+          <w:color w:val="000000" w:themeColor="text1"/>
+          <w:sz w:val="24"/>
+        </w:rPr>
+        <w:t xml:space="preserve">Once the server is </w:t>
+      </w:r>
+      <w:proofErr w:type="gramStart"/>
+      <w:r>
+        <w:rPr>
+          <w:color w:val="000000" w:themeColor="text1"/>
+          <w:sz w:val="24"/>
+        </w:rPr>
+        <w:t>done ,</w:t>
+      </w:r>
+      <w:proofErr w:type="gramEnd"/>
+      <w:r>
+        <w:rPr>
+          <w:color w:val="000000" w:themeColor="text1"/>
+          <w:sz w:val="24"/>
+        </w:rPr>
+        <w:t xml:space="preserve"> he will provide a response that can be used by the client side afterwards( something to be printed on the UI etc.).</w:t>
+      </w:r>
+    </w:p>
+    <w:p>
+      <w:pPr>
+        <w:spacing w:line="240" w:lineRule="auto"/>
+        <w:jc w:val="both"/>
+        <w:rPr>
+          <w:i/>
+          <w:color w:val="943634" w:themeColor="accent2" w:themeShade="BF"/>
+          <w:sz w:val="24"/>
+        </w:rPr>
+      </w:pPr>
+    </w:p>
+    <w:p>
+      <w:pPr>
+        <w:spacing w:line="240" w:lineRule="auto"/>
+        <w:jc w:val="both"/>
+        <w:rPr>
+          <w:i/>
+          <w:color w:val="943634" w:themeColor="accent2" w:themeShade="BF"/>
+          <w:sz w:val="24"/>
+        </w:rPr>
+      </w:pPr>
+      <w:r>
+        <w:rPr>
+          <w:i/>
+          <w:color w:val="943634" w:themeColor="accent2" w:themeShade="BF"/>
+          <w:sz w:val="24"/>
+        </w:rPr>
+        <w:t xml:space="preserve">                  </w:t>
+      </w:r>
+    </w:p>
+    <w:p>
+      <w:pPr>
+        <w:spacing w:line="240" w:lineRule="auto"/>
+        <w:jc w:val="both"/>
+        <w:rPr>
+          <w:i/>
+          <w:color w:val="943634" w:themeColor="accent2" w:themeShade="BF"/>
+          <w:sz w:val="24"/>
+        </w:rPr>
+      </w:pPr>
+    </w:p>
+    <w:p>
+      <w:pPr>
+        <w:spacing w:line="240" w:lineRule="auto"/>
+        <w:jc w:val="both"/>
+        <w:rPr>
+          <w:i/>
+          <w:color w:val="943634" w:themeColor="accent2" w:themeShade="BF"/>
+          <w:sz w:val="24"/>
+        </w:rPr>
+      </w:pPr>
+    </w:p>
+    <w:p>
+      <w:pPr>
+        <w:spacing w:line="240" w:lineRule="auto"/>
+        <w:jc w:val="both"/>
+        <w:rPr>
+          <w:i/>
+          <w:color w:val="943634" w:themeColor="accent2" w:themeShade="BF"/>
+          <w:sz w:val="24"/>
+        </w:rPr>
+      </w:pPr>
+    </w:p>
+    <w:p>
+      <w:pPr>
+        <w:spacing w:line="240" w:lineRule="auto"/>
+        <w:jc w:val="both"/>
+        <w:rPr>
+          <w:i/>
+          <w:color w:val="943634" w:themeColor="accent2" w:themeShade="BF"/>
+          <w:sz w:val="24"/>
+        </w:rPr>
+      </w:pPr>
+    </w:p>
+    <w:p>
+      <w:pPr>
+        <w:spacing w:line="240" w:lineRule="auto"/>
+        <w:jc w:val="both"/>
+        <w:rPr>
+          <w:i/>
+          <w:color w:val="943634" w:themeColor="accent2" w:themeShade="BF"/>
+          <w:sz w:val="24"/>
+        </w:rPr>
+      </w:pPr>
+    </w:p>
+    <w:p>
+      <w:pPr>
+        <w:spacing w:line="240" w:lineRule="auto"/>
+        <w:jc w:val="both"/>
+        <w:rPr>
+          <w:i/>
+          <w:color w:val="943634" w:themeColor="accent2" w:themeShade="BF"/>
+          <w:sz w:val="24"/>
+        </w:rPr>
+      </w:pPr>
+    </w:p>
+    <w:p>
+      <w:pPr>
+        <w:spacing w:line="240" w:lineRule="auto"/>
+        <w:jc w:val="both"/>
+        <w:rPr>
+          <w:i/>
+          <w:color w:val="943634" w:themeColor="accent2" w:themeShade="BF"/>
+          <w:sz w:val="24"/>
+        </w:rPr>
+      </w:pPr>
+    </w:p>
+    <w:p>
+      <w:pPr>
+        <w:spacing w:line="240" w:lineRule="auto"/>
+        <w:jc w:val="both"/>
+        <w:rPr>
+          <w:i/>
+          <w:color w:val="943634" w:themeColor="accent2" w:themeShade="BF"/>
+          <w:sz w:val="24"/>
+        </w:rPr>
+      </w:pPr>
+    </w:p>
+    <w:p>
+      <w:pPr>
+        <w:spacing w:line="240" w:lineRule="auto"/>
+        <w:jc w:val="both"/>
+        <w:rPr>
+          <w:i/>
+          <w:color w:val="943634" w:themeColor="accent2" w:themeShade="BF"/>
+          <w:sz w:val="24"/>
+        </w:rPr>
+      </w:pPr>
+    </w:p>
+    <w:p>
+      <w:pPr>
+        <w:spacing w:line="240" w:lineRule="auto"/>
+        <w:jc w:val="both"/>
+        <w:rPr>
+          <w:i/>
+          <w:color w:val="943634" w:themeColor="accent2" w:themeShade="BF"/>
+          <w:sz w:val="24"/>
+        </w:rPr>
+      </w:pPr>
+    </w:p>
+    <w:p>
+      <w:pPr>
+        <w:spacing w:line="240" w:lineRule="auto"/>
+        <w:jc w:val="both"/>
+        <w:rPr>
+          <w:i/>
+          <w:color w:val="943634" w:themeColor="accent2" w:themeShade="BF"/>
+          <w:sz w:val="24"/>
+        </w:rPr>
+      </w:pPr>
+    </w:p>
+    <w:p>
+      <w:pPr>
+        <w:spacing w:line="240" w:lineRule="auto"/>
+        <w:jc w:val="both"/>
+        <w:rPr>
+          <w:i/>
+          <w:color w:val="943634" w:themeColor="accent2" w:themeShade="BF"/>
+          <w:sz w:val="24"/>
+        </w:rPr>
+      </w:pPr>
+    </w:p>
+    <w:p>
+      <w:pPr>
+        <w:spacing w:line="240" w:lineRule="auto"/>
+        <w:jc w:val="both"/>
+        <w:rPr>
+          <w:i/>
+          <w:color w:val="943634" w:themeColor="accent2" w:themeShade="BF"/>
+          <w:sz w:val="24"/>
+        </w:rPr>
+      </w:pPr>
+    </w:p>
+    <w:p>
+      <w:pPr>
+        <w:spacing w:line="240" w:lineRule="auto"/>
+        <w:jc w:val="both"/>
+        <w:rPr>
+          <w:i/>
+          <w:color w:val="943634" w:themeColor="accent2" w:themeShade="BF"/>
+          <w:sz w:val="24"/>
+        </w:rPr>
+      </w:pPr>
+    </w:p>
+    <w:p>
+      <w:pPr>
+        <w:spacing w:line="240" w:lineRule="auto"/>
+        <w:jc w:val="both"/>
+        <w:rPr>
+          <w:i/>
+          <w:color w:val="943634" w:themeColor="accent2" w:themeShade="BF"/>
+          <w:sz w:val="24"/>
+        </w:rPr>
+      </w:pPr>
+    </w:p>
+    <w:p>
+      <w:pPr>
+        <w:spacing w:line="240" w:lineRule="auto"/>
+        <w:jc w:val="both"/>
+        <w:rPr>
+          <w:i/>
+          <w:color w:val="943634" w:themeColor="accent2" w:themeShade="BF"/>
+          <w:sz w:val="24"/>
+        </w:rPr>
+      </w:pPr>
+    </w:p>
+    <w:p>
+      <w:pPr>
+        <w:spacing w:line="240" w:lineRule="auto"/>
+        <w:jc w:val="both"/>
+        <w:rPr>
+          <w:i/>
+          <w:color w:val="943634" w:themeColor="accent2" w:themeShade="BF"/>
+          <w:sz w:val="24"/>
+        </w:rPr>
+      </w:pPr>
+    </w:p>
+    <w:p>
+      <w:pPr>
+        <w:spacing w:line="240" w:lineRule="auto"/>
+        <w:jc w:val="both"/>
+        <w:rPr>
+          <w:i/>
+          <w:color w:val="943634" w:themeColor="accent2" w:themeShade="BF"/>
+          <w:sz w:val="24"/>
+        </w:rPr>
+      </w:pPr>
+    </w:p>
+    <w:p>
+      <w:pPr>
+        <w:spacing w:line="240" w:lineRule="auto"/>
+        <w:jc w:val="both"/>
+      </w:pPr>
+    </w:p>
+    <w:p>
+      <w:pPr>
+        <w:pStyle w:val="Title"/>
+        <w:jc w:val="both"/>
+        <w:rPr>
+          <w:rFonts w:ascii="Times New Roman" w:hAnsi="Times New Roman"/>
+        </w:rPr>
+      </w:pPr>
+      <w:bookmarkStart w:id="34" w:name="_Toc254785392"/>
+      <w:r>
+        <w:rPr>
+          <w:rFonts w:ascii="Times New Roman" w:hAnsi="Times New Roman"/>
+        </w:rPr>
+        <w:t>4</w:t>
+      </w:r>
+      <w:r>
+        <w:rPr>
+          <w:rFonts w:ascii="Times New Roman" w:hAnsi="Times New Roman"/>
+        </w:rPr>
+        <w:t xml:space="preserve">. UML </w:t>
+      </w:r>
+      <w:r>
+        <w:rPr>
+          <w:rFonts w:ascii="Times New Roman" w:hAnsi="Times New Roman"/>
+        </w:rPr>
+        <w:t>Sequence</w:t>
+      </w:r>
+      <w:r>
+        <w:rPr>
+          <w:rFonts w:ascii="Times New Roman" w:hAnsi="Times New Roman"/>
+        </w:rPr>
+        <w:t xml:space="preserve"> Diagrams</w:t>
+      </w:r>
+      <w:bookmarkEnd w:id="34"/>
+    </w:p>
+    <w:p>
+      <w:pPr>
+        <w:spacing w:line="240" w:lineRule="auto"/>
+        <w:jc w:val="both"/>
+        <w:rPr>
+          <w:i/>
+          <w:color w:val="943634" w:themeColor="accent2" w:themeShade="BF"/>
+          <w:sz w:val="24"/>
+        </w:rPr>
+      </w:pPr>
+      <w:r>
+        <w:rPr>
+          <w:i/>
+          <w:color w:val="943634" w:themeColor="accent2" w:themeShade="BF"/>
+          <w:sz w:val="24"/>
+        </w:rPr>
+        <w:t>[</w:t>
+      </w:r>
+      <w:r>
+        <w:rPr>
+          <w:i/>
+          <w:color w:val="943634" w:themeColor="accent2" w:themeShade="BF"/>
+          <w:sz w:val="24"/>
+        </w:rPr>
+        <w:t>C</w:t>
+      </w:r>
+      <w:r>
+        <w:rPr>
+          <w:i/>
+          <w:color w:val="943634" w:themeColor="accent2" w:themeShade="BF"/>
+          <w:sz w:val="24"/>
+        </w:rPr>
+        <w:t xml:space="preserve">reate </w:t>
+      </w:r>
+      <w:r>
+        <w:rPr>
+          <w:i/>
+          <w:color w:val="943634" w:themeColor="accent2" w:themeShade="BF"/>
+          <w:sz w:val="24"/>
+        </w:rPr>
+        <w:t>a</w:t>
+      </w:r>
+      <w:r>
+        <w:rPr>
+          <w:i/>
+          <w:color w:val="943634" w:themeColor="accent2" w:themeShade="BF"/>
+          <w:sz w:val="24"/>
+        </w:rPr>
+        <w:t xml:space="preserve"> sequence diagram for </w:t>
+      </w:r>
+      <w:r>
+        <w:rPr>
+          <w:i/>
+          <w:color w:val="943634" w:themeColor="accent2" w:themeShade="BF"/>
+          <w:sz w:val="24"/>
+        </w:rPr>
+        <w:t>a</w:t>
+      </w:r>
+      <w:r>
+        <w:rPr>
+          <w:i/>
+          <w:color w:val="943634" w:themeColor="accent2" w:themeShade="BF"/>
+          <w:sz w:val="24"/>
+        </w:rPr>
+        <w:t xml:space="preserve"> relevant scenario</w:t>
+      </w:r>
+      <w:r>
+        <w:rPr>
+          <w:i/>
+          <w:color w:val="943634" w:themeColor="accent2" w:themeShade="BF"/>
+          <w:sz w:val="24"/>
+        </w:rPr>
+        <w:t>.</w:t>
+      </w:r>
+      <w:r>
+        <w:rPr>
+          <w:i/>
+          <w:color w:val="943634" w:themeColor="accent2" w:themeShade="BF"/>
+          <w:sz w:val="24"/>
+        </w:rPr>
+        <w:t>]</w:t>
+      </w:r>
+    </w:p>
+    <w:p>
+      <w:pPr>
+        <w:pStyle w:val="Title"/>
+        <w:jc w:val="both"/>
+        <w:rPr>
+          <w:rFonts w:ascii="Times New Roman" w:hAnsi="Times New Roman"/>
+        </w:rPr>
+      </w:pPr>
+    </w:p>
+    <w:p>
+      <w:pPr>
+        <w:pStyle w:val="Title"/>
+        <w:jc w:val="both"/>
+        <w:rPr>
+          <w:rFonts w:ascii="Times New Roman" w:hAnsi="Times New Roman"/>
+        </w:rPr>
+      </w:pPr>
+      <w:bookmarkStart w:id="35" w:name="_Toc254785393"/>
+      <w:r>
+        <w:rPr>
+          <w:rFonts w:ascii="Times New Roman" w:hAnsi="Times New Roman"/>
+        </w:rPr>
+        <w:t>5</w:t>
+      </w:r>
+      <w:r>
+        <w:rPr>
+          <w:rFonts w:ascii="Times New Roman" w:hAnsi="Times New Roman"/>
+        </w:rPr>
+        <w:t xml:space="preserve">. Class </w:t>
+      </w:r>
+      <w:r>
+        <w:rPr>
+          <w:rFonts w:ascii="Times New Roman" w:hAnsi="Times New Roman"/>
+        </w:rPr>
+        <w:t>Design</w:t>
+      </w:r>
+      <w:bookmarkEnd w:id="35"/>
+    </w:p>
+    <w:p>
+      <w:pPr>
+        <w:spacing w:line="240" w:lineRule="auto"/>
+        <w:jc w:val="both"/>
         <w:rPr>
           <w:b/>
           <w:sz w:val="28"/>
         </w:rPr>
-        <w:t>5</w:t>
-      </w:r>
+      </w:pPr>
+    </w:p>
+    <w:p>
+      <w:pPr>
+        <w:spacing w:line="240" w:lineRule="auto"/>
+        <w:jc w:val="both"/>
+        <w:rPr>
+          <w:b/>
+        </w:rPr>
+      </w:pPr>
       <w:r>
         <w:rPr>
           <w:b/>
           <w:sz w:val="28"/>
         </w:rPr>
-        <w:t>.1 Design Patterns Description</w:t>
-      </w:r>
-    </w:p>
-    <w:p>
-      <w:pPr>
-        <w:spacing w:line="240" w:lineRule="auto"/>
-        <w:jc w:val="both"/>
-        <w:rPr>
-          <w:i/>
-          <w:color w:val="943634" w:themeColor="accent2" w:themeShade="BF"/>
-          <w:sz w:val="24"/>
-        </w:rPr>
-      </w:pPr>
-      <w:r>
-        <w:rPr>
-          <w:i/>
-          <w:color w:val="943634" w:themeColor="accent2" w:themeShade="BF"/>
-          <w:sz w:val="24"/>
-        </w:rPr>
-        <w:t>[Describe</w:t>
-      </w:r>
-      <w:r>
-        <w:rPr>
-          <w:i/>
-          <w:color w:val="943634" w:themeColor="accent2" w:themeShade="BF"/>
-          <w:sz w:val="24"/>
-        </w:rPr>
-        <w:t xml:space="preserve"> briefly</w:t>
-      </w:r>
-      <w:r>
-        <w:rPr>
-          <w:i/>
-          <w:color w:val="943634" w:themeColor="accent2" w:themeShade="BF"/>
-          <w:sz w:val="24"/>
-        </w:rPr>
-        <w:t xml:space="preserve"> the used design pattern</w:t>
-      </w:r>
-      <w:r>
-        <w:rPr>
-          <w:i/>
-          <w:color w:val="943634" w:themeColor="accent2" w:themeShade="BF"/>
-          <w:sz w:val="24"/>
-        </w:rPr>
-        <w:t>s.</w:t>
-      </w:r>
-      <w:r>
-        <w:rPr>
-          <w:i/>
-          <w:color w:val="943634" w:themeColor="accent2" w:themeShade="BF"/>
-          <w:sz w:val="24"/>
-        </w:rPr>
-        <w:t>]</w:t>
-      </w:r>
-    </w:p>
-    <w:p>
-      <w:pPr>
-        <w:spacing w:line="240" w:lineRule="auto"/>
-        <w:jc w:val="both"/>
-      </w:pPr>
-    </w:p>
-    <w:p>
-      <w:pPr>
-        <w:spacing w:line="240" w:lineRule="auto"/>
-        <w:jc w:val="both"/>
-      </w:pPr>
+        <w:t>5</w:t>
+      </w:r>
       <w:r>
         <w:rPr>
           <w:b/>
           <w:sz w:val="28"/>
         </w:rPr>
-        <w:t>5</w:t>
-      </w:r>
+        <w:t>.1 Design Patterns Description</w:t>
+      </w:r>
+    </w:p>
+    <w:p>
+      <w:pPr>
+        <w:spacing w:line="240" w:lineRule="auto"/>
+        <w:jc w:val="both"/>
+        <w:rPr>
+          <w:i/>
+          <w:color w:val="943634" w:themeColor="accent2" w:themeShade="BF"/>
+          <w:sz w:val="24"/>
+        </w:rPr>
+      </w:pPr>
+      <w:r>
+        <w:rPr>
+          <w:i/>
+          <w:color w:val="943634" w:themeColor="accent2" w:themeShade="BF"/>
+          <w:sz w:val="24"/>
+        </w:rPr>
+        <w:t xml:space="preserve">          </w:t>
+      </w:r>
+    </w:p>
+    <w:p>
+      <w:pPr>
+        <w:spacing w:line="240" w:lineRule="auto"/>
+        <w:jc w:val="both"/>
+        <w:rPr>
+          <w:color w:val="000000" w:themeColor="text1"/>
+          <w:sz w:val="24"/>
+        </w:rPr>
+      </w:pPr>
+      <w:r>
+        <w:rPr>
+          <w:i/>
+          <w:color w:val="943634" w:themeColor="accent2" w:themeShade="BF"/>
+          <w:sz w:val="24"/>
+        </w:rPr>
+        <w:t xml:space="preserve">              </w:t>
+      </w:r>
+      <w:r>
+        <w:rPr>
+          <w:color w:val="000000" w:themeColor="text1"/>
+          <w:sz w:val="24"/>
+        </w:rPr>
+        <w:t xml:space="preserve">For this </w:t>
+      </w:r>
+      <w:proofErr w:type="gramStart"/>
+      <w:r>
+        <w:rPr>
+          <w:color w:val="000000" w:themeColor="text1"/>
+          <w:sz w:val="24"/>
+        </w:rPr>
+        <w:t>application ,the</w:t>
+      </w:r>
+      <w:proofErr w:type="gramEnd"/>
+      <w:r>
+        <w:rPr>
+          <w:color w:val="000000" w:themeColor="text1"/>
+          <w:sz w:val="24"/>
+        </w:rPr>
+        <w:t xml:space="preserve"> Abstract Factory Pattern has been used in order to generate weekly and monthly reports regarding food waste. This is a creational </w:t>
+      </w:r>
+      <w:proofErr w:type="gramStart"/>
+      <w:r>
+        <w:rPr>
+          <w:color w:val="000000" w:themeColor="text1"/>
+          <w:sz w:val="24"/>
+        </w:rPr>
+        <w:t>pattern ,</w:t>
+      </w:r>
+      <w:proofErr w:type="gramEnd"/>
+      <w:r>
+        <w:rPr>
+          <w:color w:val="000000" w:themeColor="text1"/>
+          <w:sz w:val="24"/>
+        </w:rPr>
+        <w:t xml:space="preserve"> as its main focus is providing an easier way of creating objects. An interface is responsible for creating a factory of related objects without specifically specifying their classes. In our case, a report abstract factory interface was built. This was implemented by a report factory, from which two different sub-factories were “born</w:t>
+      </w:r>
+      <w:proofErr w:type="gramStart"/>
+      <w:r>
+        <w:rPr>
+          <w:color w:val="000000" w:themeColor="text1"/>
+          <w:sz w:val="24"/>
+        </w:rPr>
+        <w:t>”(</w:t>
+      </w:r>
+      <w:proofErr w:type="gramEnd"/>
+      <w:r>
+        <w:rPr>
+          <w:color w:val="000000" w:themeColor="text1"/>
+          <w:sz w:val="24"/>
+        </w:rPr>
+        <w:t xml:space="preserve">monthly report factory and weekly report factory). This sub-factories were actually creating the products that we are interested </w:t>
+      </w:r>
+      <w:proofErr w:type="gramStart"/>
+      <w:r>
+        <w:rPr>
+          <w:color w:val="000000" w:themeColor="text1"/>
+          <w:sz w:val="24"/>
+        </w:rPr>
+        <w:t>in ,namely</w:t>
+      </w:r>
+      <w:proofErr w:type="gramEnd"/>
+      <w:r>
+        <w:rPr>
+          <w:color w:val="000000" w:themeColor="text1"/>
+          <w:sz w:val="24"/>
+        </w:rPr>
+        <w:t xml:space="preserve"> the tw</w:t>
+      </w:r>
+      <w:r>
+        <w:rPr>
+          <w:color w:val="000000" w:themeColor="text1"/>
+          <w:sz w:val="24"/>
+        </w:rPr>
+        <w:t>o types of reports .The pattern</w:t>
+      </w:r>
+      <w:r>
+        <w:rPr>
+          <w:color w:val="000000" w:themeColor="text1"/>
+          <w:sz w:val="24"/>
+        </w:rPr>
+        <w:t xml:space="preserve"> makes adding new types of objects easier.</w:t>
+      </w:r>
+    </w:p>
+    <w:p>
+      <w:pPr>
+        <w:spacing w:line="240" w:lineRule="auto"/>
+        <w:jc w:val="both"/>
+        <w:rPr>
+          <w:color w:val="000000" w:themeColor="text1"/>
+          <w:sz w:val="24"/>
+        </w:rPr>
+      </w:pPr>
+      <w:r>
+        <w:rPr>
+          <w:color w:val="000000" w:themeColor="text1"/>
+          <w:sz w:val="24"/>
+        </w:rPr>
+        <w:t xml:space="preserve">             On the other </w:t>
+      </w:r>
+      <w:proofErr w:type="gramStart"/>
+      <w:r>
+        <w:rPr>
+          <w:color w:val="000000" w:themeColor="text1"/>
+          <w:sz w:val="24"/>
+        </w:rPr>
+        <w:t>hand ,</w:t>
+      </w:r>
+      <w:proofErr w:type="gramEnd"/>
+      <w:r>
+        <w:rPr>
+          <w:color w:val="000000" w:themeColor="text1"/>
+          <w:sz w:val="24"/>
+        </w:rPr>
+        <w:t xml:space="preserve"> the Observer Design Pattern offers aid for</w:t>
+      </w:r>
+      <w:r>
+        <w:rPr>
+          <w:color w:val="000000" w:themeColor="text1"/>
+          <w:sz w:val="24"/>
+        </w:rPr>
+        <w:t xml:space="preserve"> the communication between objects . Here it is used on the Client side to send notifications </w:t>
+      </w:r>
+      <w:r>
+        <w:rPr>
+          <w:color w:val="000000" w:themeColor="text1"/>
+          <w:sz w:val="24"/>
+        </w:rPr>
+        <w:t>whenever food items</w:t>
+      </w:r>
+      <w:r>
+        <w:rPr>
+          <w:color w:val="000000" w:themeColor="text1"/>
+          <w:sz w:val="24"/>
+        </w:rPr>
+        <w:t xml:space="preserve"> are</w:t>
+      </w:r>
+      <w:r>
+        <w:rPr>
+          <w:color w:val="000000" w:themeColor="text1"/>
+          <w:sz w:val="24"/>
+        </w:rPr>
+        <w:t xml:space="preserve"> due to expire soon (in the next 2 days).</w:t>
+      </w:r>
+      <w:r>
+        <w:rPr>
+          <w:color w:val="000000" w:themeColor="text1"/>
+          <w:sz w:val="24"/>
+        </w:rPr>
+        <w:t xml:space="preserve"> </w:t>
+      </w:r>
+      <w:r>
+        <w:rPr>
+          <w:color w:val="000000" w:themeColor="text1"/>
+          <w:sz w:val="24"/>
+        </w:rPr>
+        <w:t xml:space="preserve">I used it more like a </w:t>
+      </w:r>
+      <w:proofErr w:type="gramStart"/>
+      <w:r>
+        <w:rPr>
+          <w:color w:val="000000" w:themeColor="text1"/>
+          <w:sz w:val="24"/>
+        </w:rPr>
+        <w:t>demo ,</w:t>
+      </w:r>
+      <w:proofErr w:type="gramEnd"/>
+      <w:r>
+        <w:rPr>
+          <w:color w:val="000000" w:themeColor="text1"/>
+          <w:sz w:val="24"/>
+        </w:rPr>
+        <w:t xml:space="preserve"> and I thought that it is better to display it when the user is entering the application ( not every X seconds or each time he enters a specific window). This is because I do not like apps that are </w:t>
+      </w:r>
+      <w:r>
+        <w:rPr>
+          <w:color w:val="000000" w:themeColor="text1"/>
+          <w:sz w:val="24"/>
+        </w:rPr>
+        <w:t>sending too many notifications and insist on solving them.</w:t>
+      </w:r>
+      <w:r>
+        <w:rPr>
+          <w:color w:val="000000" w:themeColor="text1"/>
+          <w:sz w:val="24"/>
+        </w:rPr>
+        <w:t xml:space="preserve"> </w:t>
+      </w:r>
+    </w:p>
+    <w:p>
+      <w:pPr>
+        <w:spacing w:line="240" w:lineRule="auto"/>
+        <w:jc w:val="both"/>
+      </w:pPr>
+    </w:p>
+    <w:p>
+      <w:pPr>
+        <w:spacing w:line="240" w:lineRule="auto"/>
+        <w:jc w:val="both"/>
+      </w:pPr>
+    </w:p>
+    <w:p>
+      <w:pPr>
+        <w:spacing w:line="240" w:lineRule="auto"/>
+        <w:jc w:val="both"/>
+      </w:pPr>
+    </w:p>
+    <w:p>
+      <w:pPr>
+        <w:spacing w:line="240" w:lineRule="auto"/>
+        <w:jc w:val="both"/>
+      </w:pPr>
       <w:r>
         <w:rPr>
           <w:b/>
           <w:sz w:val="28"/>
         </w:rPr>
-        <w:t>.</w:t>
+        <w:t>5</w:t>
       </w:r>
       <w:r>
         <w:rPr>
           <w:b/>
           <w:sz w:val="28"/>
         </w:rPr>
-        <w:t>2</w:t>
+        <w:t>.</w:t>
       </w:r>
       <w:r>
         <w:rPr>
           <w:b/>
           <w:sz w:val="28"/>
         </w:rPr>
-        <w:t xml:space="preserve"> </w:t>
+        <w:t>2</w:t>
       </w:r>
       <w:r>
         <w:rPr>
           <w:b/>
           <w:sz w:val="28"/>
         </w:rPr>
-        <w:t xml:space="preserve">UML </w:t>
+        <w:t xml:space="preserve"> </w:t>
       </w:r>
       <w:r>
         <w:rPr>
           <w:b/>
           <w:sz w:val="28"/>
         </w:rPr>
+        <w:t xml:space="preserve">UML </w:t>
+      </w:r>
+      <w:r>
+        <w:rPr>
+          <w:b/>
+          <w:sz w:val="28"/>
+        </w:rPr>
         <w:t>Class Diagram</w:t>
       </w:r>
     </w:p>
@@ -2021,112 +3607,402 @@
         <w:spacing w:line="240" w:lineRule="auto"/>
         <w:jc w:val="both"/>
         <w:rPr>
-          <w:i/>
-          <w:color w:val="943634" w:themeColor="accent2" w:themeShade="BF"/>
-          <w:sz w:val="24"/>
-        </w:rPr>
-      </w:pPr>
-      <w:r>
-        <w:rPr>
-          <w:i/>
-          <w:color w:val="943634" w:themeColor="accent2" w:themeShade="BF"/>
-          <w:sz w:val="24"/>
-        </w:rPr>
-        <w:t>[</w:t>
-      </w:r>
-      <w:r>
-        <w:rPr>
-          <w:i/>
-          <w:color w:val="943634" w:themeColor="accent2" w:themeShade="BF"/>
-          <w:sz w:val="24"/>
-        </w:rPr>
-        <w:t>C</w:t>
-      </w:r>
-      <w:r>
-        <w:rPr>
-          <w:i/>
-          <w:color w:val="943634" w:themeColor="accent2" w:themeShade="BF"/>
-          <w:sz w:val="24"/>
-        </w:rPr>
-        <w:t xml:space="preserve">reate the UML Class Diagram and </w:t>
-      </w:r>
-      <w:r>
-        <w:rPr>
-          <w:i/>
-          <w:color w:val="943634" w:themeColor="accent2" w:themeShade="BF"/>
-          <w:sz w:val="24"/>
-        </w:rPr>
-        <w:t>highlight</w:t>
-      </w:r>
-      <w:r>
-        <w:rPr>
-          <w:i/>
-          <w:color w:val="943634" w:themeColor="accent2" w:themeShade="BF"/>
-          <w:sz w:val="24"/>
-        </w:rPr>
-        <w:t xml:space="preserve"> and motivate</w:t>
-      </w:r>
-      <w:r>
-        <w:rPr>
-          <w:i/>
-          <w:color w:val="943634" w:themeColor="accent2" w:themeShade="BF"/>
-          <w:sz w:val="24"/>
+          <w:color w:val="000000" w:themeColor="text1"/>
+          <w:sz w:val="24"/>
+        </w:rPr>
+      </w:pPr>
+      <w:r>
+        <w:rPr>
+          <w:color w:val="000000" w:themeColor="text1"/>
+          <w:sz w:val="24"/>
+        </w:rPr>
+        <w:t xml:space="preserve">            </w:t>
+      </w:r>
+    </w:p>
+    <w:p>
+      <w:pPr>
+        <w:spacing w:line="240" w:lineRule="auto"/>
+        <w:jc w:val="both"/>
+        <w:rPr>
+          <w:color w:val="000000" w:themeColor="text1"/>
+          <w:sz w:val="24"/>
+        </w:rPr>
+      </w:pPr>
+      <w:r>
+        <w:rPr>
+          <w:color w:val="000000" w:themeColor="text1"/>
+          <w:sz w:val="24"/>
+        </w:rPr>
+        <w:t xml:space="preserve">         </w:t>
+      </w:r>
+      <w:r>
+        <w:rPr>
+          <w:color w:val="000000" w:themeColor="text1"/>
+          <w:sz w:val="24"/>
+        </w:rPr>
+        <w:t xml:space="preserve"> I have already talked about the way in which the design patterns are used.</w:t>
+      </w:r>
+    </w:p>
+    <w:p>
+      <w:pPr>
+        <w:spacing w:line="240" w:lineRule="auto"/>
+        <w:jc w:val="both"/>
+      </w:pPr>
+    </w:p>
+    <w:p>
+      <w:pPr>
+        <w:pStyle w:val="Title"/>
+        <w:jc w:val="both"/>
+        <w:rPr>
+          <w:rFonts w:ascii="Times New Roman" w:hAnsi="Times New Roman"/>
+        </w:rPr>
+      </w:pPr>
+      <w:bookmarkStart w:id="36" w:name="_Toc254785394"/>
+      <w:r>
+        <w:rPr>
+          <w:rFonts w:ascii="Times New Roman" w:hAnsi="Times New Roman"/>
+        </w:rPr>
+        <w:lastRenderedPageBreak/>
+        <w:t>6</w:t>
+      </w:r>
+      <w:r>
+        <w:rPr>
+          <w:rFonts w:ascii="Times New Roman" w:hAnsi="Times New Roman"/>
+        </w:rPr>
+        <w:t>. Data Model</w:t>
+      </w:r>
+      <w:bookmarkEnd w:id="36"/>
+      <w:r>
+        <w:rPr>
+          <w:rFonts w:ascii="Times New Roman" w:hAnsi="Times New Roman"/>
         </w:rPr>
         <w:t xml:space="preserve"> </w:t>
       </w:r>
-      <w:r>
-        <w:rPr>
-          <w:i/>
-          <w:color w:val="943634" w:themeColor="accent2" w:themeShade="BF"/>
-          <w:sz w:val="24"/>
-        </w:rPr>
-        <w:t>how</w:t>
-      </w:r>
-      <w:r>
-        <w:rPr>
-          <w:i/>
-          <w:color w:val="943634" w:themeColor="accent2" w:themeShade="BF"/>
-          <w:sz w:val="24"/>
-        </w:rPr>
-        <w:t xml:space="preserve"> the design pattern</w:t>
-      </w:r>
-      <w:r>
-        <w:rPr>
-          <w:i/>
-          <w:color w:val="943634" w:themeColor="accent2" w:themeShade="BF"/>
-          <w:sz w:val="24"/>
-        </w:rPr>
-        <w:t>s</w:t>
-      </w:r>
-      <w:r>
-        <w:rPr>
-          <w:i/>
-          <w:color w:val="943634" w:themeColor="accent2" w:themeShade="BF"/>
-          <w:sz w:val="24"/>
-        </w:rPr>
-        <w:t xml:space="preserve"> are used</w:t>
-      </w:r>
-      <w:r>
-        <w:rPr>
-          <w:i/>
-          <w:color w:val="943634" w:themeColor="accent2" w:themeShade="BF"/>
-          <w:sz w:val="24"/>
-        </w:rPr>
-        <w:t>.</w:t>
-      </w:r>
-      <w:r>
-        <w:rPr>
-          <w:i/>
-          <w:color w:val="943634" w:themeColor="accent2" w:themeShade="BF"/>
-          <w:sz w:val="24"/>
-        </w:rPr>
-        <w:t>]</w:t>
-      </w:r>
-    </w:p>
-    <w:p>
-      <w:pPr>
-        <w:spacing w:line="240" w:lineRule="auto"/>
-        <w:jc w:val="both"/>
+    </w:p>
+    <w:p>
+      <w:pPr>
+        <w:spacing w:line="240" w:lineRule="auto"/>
+        <w:jc w:val="both"/>
+        <w:rPr>
+          <w:i/>
+          <w:color w:val="943634" w:themeColor="accent2" w:themeShade="BF"/>
+          <w:sz w:val="24"/>
+        </w:rPr>
+      </w:pPr>
+    </w:p>
+    <w:p>
+      <w:pPr>
+        <w:spacing w:line="240" w:lineRule="auto"/>
+        <w:jc w:val="both"/>
+        <w:rPr>
+          <w:color w:val="000000" w:themeColor="text1"/>
+          <w:sz w:val="24"/>
+        </w:rPr>
+      </w:pPr>
+      <w:r>
+        <w:rPr>
+          <w:i/>
+          <w:color w:val="943634" w:themeColor="accent2" w:themeShade="BF"/>
+          <w:sz w:val="24"/>
+        </w:rPr>
+        <w:t xml:space="preserve">               </w:t>
+      </w:r>
+      <w:r>
+        <w:rPr>
+          <w:color w:val="000000" w:themeColor="text1"/>
+          <w:sz w:val="24"/>
+        </w:rPr>
+        <w:t xml:space="preserve">For the second </w:t>
+      </w:r>
+      <w:proofErr w:type="gramStart"/>
+      <w:r>
+        <w:rPr>
+          <w:color w:val="000000" w:themeColor="text1"/>
+          <w:sz w:val="24"/>
+        </w:rPr>
+        <w:t>assignment ,</w:t>
+      </w:r>
+      <w:proofErr w:type="gramEnd"/>
+      <w:r>
+        <w:rPr>
+          <w:color w:val="000000" w:themeColor="text1"/>
+          <w:sz w:val="24"/>
+        </w:rPr>
+        <w:t xml:space="preserve"> I have changed a bit the way in which entities are defined ( for simplicity , when working on the server side).</w:t>
+      </w:r>
+    </w:p>
+    <w:p>
+      <w:pPr>
+        <w:spacing w:line="240" w:lineRule="auto"/>
+        <w:jc w:val="both"/>
+        <w:rPr>
+          <w:color w:val="000000" w:themeColor="text1"/>
+          <w:sz w:val="24"/>
+        </w:rPr>
+      </w:pPr>
+    </w:p>
+    <w:p>
+      <w:pPr>
+        <w:spacing w:line="240" w:lineRule="auto"/>
+        <w:jc w:val="both"/>
+        <w:rPr>
+          <w:color w:val="000000" w:themeColor="text1"/>
+          <w:sz w:val="24"/>
+        </w:rPr>
+      </w:pPr>
+      <w:r>
+        <w:rPr>
+          <w:color w:val="000000" w:themeColor="text1"/>
+          <w:sz w:val="24"/>
+        </w:rPr>
+        <w:t xml:space="preserve">User: contains an </w:t>
+      </w:r>
+      <w:proofErr w:type="gramStart"/>
+      <w:r>
+        <w:rPr>
+          <w:color w:val="000000" w:themeColor="text1"/>
+          <w:sz w:val="24"/>
+        </w:rPr>
+        <w:t>id ,</w:t>
+      </w:r>
+      <w:proofErr w:type="gramEnd"/>
+      <w:r>
+        <w:rPr>
+          <w:color w:val="000000" w:themeColor="text1"/>
+          <w:sz w:val="24"/>
+        </w:rPr>
+        <w:t xml:space="preserve">  calories goal , an username and a password.</w:t>
+      </w:r>
+    </w:p>
+    <w:p>
+      <w:pPr>
+        <w:spacing w:line="240" w:lineRule="auto"/>
+        <w:jc w:val="both"/>
+        <w:rPr>
+          <w:color w:val="000000" w:themeColor="text1"/>
+          <w:sz w:val="24"/>
+        </w:rPr>
+      </w:pPr>
+    </w:p>
+    <w:p>
+      <w:pPr>
+        <w:spacing w:line="240" w:lineRule="auto"/>
+        <w:jc w:val="both"/>
+        <w:rPr>
+          <w:color w:val="000000" w:themeColor="text1"/>
+          <w:sz w:val="24"/>
+        </w:rPr>
+      </w:pPr>
+      <w:r>
+        <w:rPr>
+          <w:color w:val="000000" w:themeColor="text1"/>
+          <w:sz w:val="24"/>
+        </w:rPr>
+        <w:t xml:space="preserve">Food Item: id, </w:t>
+      </w:r>
+      <w:proofErr w:type="gramStart"/>
+      <w:r>
+        <w:rPr>
+          <w:color w:val="000000" w:themeColor="text1"/>
+          <w:sz w:val="24"/>
+        </w:rPr>
+        <w:t>name ,</w:t>
+      </w:r>
+      <w:proofErr w:type="gramEnd"/>
+      <w:r>
+        <w:rPr>
+          <w:color w:val="000000" w:themeColor="text1"/>
+          <w:sz w:val="24"/>
+        </w:rPr>
+        <w:t xml:space="preserve"> quantity, dates(expiration , purchase , consumption) represented as Strings , list id .</w:t>
+      </w:r>
+    </w:p>
+    <w:p>
+      <w:pPr>
+        <w:spacing w:line="240" w:lineRule="auto"/>
+        <w:jc w:val="both"/>
+        <w:rPr>
+          <w:color w:val="000000" w:themeColor="text1"/>
+          <w:sz w:val="24"/>
+        </w:rPr>
+      </w:pPr>
+    </w:p>
+    <w:p>
+      <w:pPr>
+        <w:spacing w:line="240" w:lineRule="auto"/>
+        <w:jc w:val="both"/>
+        <w:rPr>
+          <w:color w:val="000000" w:themeColor="text1"/>
+          <w:sz w:val="24"/>
+        </w:rPr>
+      </w:pPr>
+      <w:r>
+        <w:rPr>
+          <w:color w:val="000000" w:themeColor="text1"/>
+          <w:sz w:val="24"/>
+        </w:rPr>
+        <w:t xml:space="preserve">Grocery List: </w:t>
+      </w:r>
+      <w:proofErr w:type="spellStart"/>
+      <w:r>
+        <w:rPr>
+          <w:color w:val="000000" w:themeColor="text1"/>
+          <w:sz w:val="24"/>
+        </w:rPr>
+        <w:t>list_</w:t>
+      </w:r>
+      <w:r>
+        <w:rPr>
+          <w:color w:val="000000" w:themeColor="text1"/>
+          <w:sz w:val="24"/>
+        </w:rPr>
+        <w:t>id</w:t>
+      </w:r>
+      <w:proofErr w:type="spellEnd"/>
+      <w:r>
+        <w:rPr>
+          <w:color w:val="000000" w:themeColor="text1"/>
+          <w:sz w:val="24"/>
+        </w:rPr>
+        <w:t xml:space="preserve">, </w:t>
+      </w:r>
+      <w:proofErr w:type="spellStart"/>
+      <w:r>
+        <w:rPr>
+          <w:color w:val="000000" w:themeColor="text1"/>
+          <w:sz w:val="24"/>
+        </w:rPr>
+        <w:t>list_</w:t>
+      </w:r>
+      <w:proofErr w:type="gramStart"/>
+      <w:r>
+        <w:rPr>
+          <w:color w:val="000000" w:themeColor="text1"/>
+          <w:sz w:val="24"/>
+        </w:rPr>
+        <w:t>name</w:t>
+      </w:r>
+      <w:proofErr w:type="spellEnd"/>
+      <w:r>
+        <w:rPr>
+          <w:color w:val="000000" w:themeColor="text1"/>
+          <w:sz w:val="24"/>
+        </w:rPr>
+        <w:t xml:space="preserve"> ,</w:t>
+      </w:r>
+      <w:proofErr w:type="gramEnd"/>
+      <w:r>
+        <w:rPr>
+          <w:color w:val="000000" w:themeColor="text1"/>
+          <w:sz w:val="24"/>
+        </w:rPr>
+        <w:t xml:space="preserve"> </w:t>
+      </w:r>
+      <w:proofErr w:type="spellStart"/>
+      <w:r>
+        <w:rPr>
+          <w:color w:val="000000" w:themeColor="text1"/>
+          <w:sz w:val="24"/>
+        </w:rPr>
+        <w:t>user_id</w:t>
+      </w:r>
+      <w:proofErr w:type="spellEnd"/>
+      <w:r>
+        <w:rPr>
+          <w:color w:val="000000" w:themeColor="text1"/>
+          <w:sz w:val="24"/>
+        </w:rPr>
+        <w:t xml:space="preserve"> . </w:t>
+      </w:r>
+    </w:p>
+    <w:p>
+      <w:pPr>
+        <w:spacing w:line="240" w:lineRule="auto"/>
+        <w:jc w:val="both"/>
+        <w:rPr>
+          <w:color w:val="000000" w:themeColor="text1"/>
+          <w:sz w:val="24"/>
+        </w:rPr>
+      </w:pPr>
+    </w:p>
+    <w:p>
+      <w:pPr>
+        <w:spacing w:line="240" w:lineRule="auto"/>
+        <w:jc w:val="both"/>
+        <w:rPr>
+          <w:color w:val="000000" w:themeColor="text1"/>
+          <w:sz w:val="24"/>
+        </w:rPr>
+      </w:pPr>
+      <w:r>
+        <w:rPr>
+          <w:color w:val="000000" w:themeColor="text1"/>
+          <w:sz w:val="24"/>
+        </w:rPr>
+        <w:t xml:space="preserve">            Even though the dates are represented as strings </w:t>
+      </w:r>
+      <w:proofErr w:type="gramStart"/>
+      <w:r>
+        <w:rPr>
+          <w:color w:val="000000" w:themeColor="text1"/>
+          <w:sz w:val="24"/>
+        </w:rPr>
+        <w:t>here ,</w:t>
+      </w:r>
+      <w:proofErr w:type="gramEnd"/>
+      <w:r>
+        <w:rPr>
+          <w:color w:val="000000" w:themeColor="text1"/>
+          <w:sz w:val="24"/>
+        </w:rPr>
+        <w:t xml:space="preserve"> they are still checked on the validators. I implemented this way because it was easier to parse the response received from the </w:t>
+      </w:r>
+      <w:proofErr w:type="gramStart"/>
+      <w:r>
+        <w:rPr>
+          <w:color w:val="000000" w:themeColor="text1"/>
+          <w:sz w:val="24"/>
+        </w:rPr>
+        <w:t>server .</w:t>
+      </w:r>
+      <w:proofErr w:type="gramEnd"/>
+      <w:r>
+        <w:rPr>
+          <w:color w:val="000000" w:themeColor="text1"/>
+          <w:sz w:val="24"/>
+        </w:rPr>
+        <w:t xml:space="preserve"> </w:t>
+      </w:r>
+    </w:p>
+    <w:p>
+      <w:pPr>
+        <w:spacing w:line="240" w:lineRule="auto"/>
+        <w:jc w:val="both"/>
+        <w:rPr>
+          <w:color w:val="000000" w:themeColor="text1"/>
+          <w:sz w:val="24"/>
+        </w:rPr>
+      </w:pPr>
+    </w:p>
+    <w:p>
+      <w:pPr>
+        <w:spacing w:line="240" w:lineRule="auto"/>
+        <w:jc w:val="both"/>
+        <w:rPr>
+          <w:i/>
+          <w:color w:val="943634" w:themeColor="accent2" w:themeShade="BF"/>
+          <w:sz w:val="24"/>
+        </w:rPr>
+      </w:pPr>
+    </w:p>
+    <w:p>
+      <w:pPr>
+        <w:spacing w:line="240" w:lineRule="auto"/>
+        <w:jc w:val="both"/>
+        <w:rPr>
+          <w:i/>
+          <w:color w:val="943634" w:themeColor="accent2" w:themeShade="BF"/>
+        </w:rPr>
       </w:pPr>
     </w:p>
     <w:p>
@@ -2137,76 +4013,187 @@
           <w:rFonts w:ascii="Times New Roman" w:hAnsi="Times New Roman"/>
         </w:rPr>
       </w:pPr>
-      <w:bookmarkStart w:id="36" w:name="_Toc254785394"/>
-      <w:r>
-        <w:rPr>
-          <w:rFonts w:ascii="Times New Roman" w:hAnsi="Times New Roman"/>
-        </w:rPr>
-        <w:t>6</w:t>
-      </w:r>
-      <w:r>
-        <w:rPr>
-          <w:rFonts w:ascii="Times New Roman" w:hAnsi="Times New Roman"/>
-        </w:rPr>
-        <w:t>. Data Model</w:t>
-      </w:r>
-      <w:bookmarkEnd w:id="36"/>
-      <w:r>
-        <w:rPr>
-          <w:rFonts w:ascii="Times New Roman" w:hAnsi="Times New Roman"/>
-        </w:rPr>
-        <w:t xml:space="preserve"> </w:t>
-      </w:r>
-    </w:p>
-    <w:p>
-      <w:pPr>
-        <w:spacing w:line="240" w:lineRule="auto"/>
-        <w:jc w:val="both"/>
-        <w:rPr>
-          <w:i/>
-          <w:color w:val="943634" w:themeColor="accent2" w:themeShade="BF"/>
-          <w:sz w:val="24"/>
-        </w:rPr>
-      </w:pPr>
-      <w:r>
-        <w:rPr>
-          <w:i/>
-          <w:color w:val="943634" w:themeColor="accent2" w:themeShade="BF"/>
-          <w:sz w:val="24"/>
-        </w:rPr>
-        <w:t>[</w:t>
-      </w:r>
-      <w:r>
-        <w:rPr>
-          <w:i/>
-          <w:color w:val="943634" w:themeColor="accent2" w:themeShade="BF"/>
-          <w:sz w:val="24"/>
-        </w:rPr>
-        <w:t>P</w:t>
-      </w:r>
-      <w:r>
-        <w:rPr>
-          <w:i/>
-          <w:color w:val="943634" w:themeColor="accent2" w:themeShade="BF"/>
-          <w:sz w:val="24"/>
-        </w:rPr>
-        <w:t>resent the data models used in the system’s implementation</w:t>
-      </w:r>
-      <w:r>
-        <w:rPr>
-          <w:i/>
-          <w:color w:val="943634" w:themeColor="accent2" w:themeShade="BF"/>
-          <w:sz w:val="24"/>
-        </w:rPr>
-        <w:t>.</w:t>
-      </w:r>
-      <w:r>
-        <w:rPr>
-          <w:i/>
-          <w:color w:val="943634" w:themeColor="accent2" w:themeShade="BF"/>
-          <w:sz w:val="24"/>
-        </w:rPr>
-        <w:t>]</w:t>
+      <w:bookmarkStart w:id="37" w:name="_Toc254785395"/>
+      <w:r>
+        <w:rPr>
+          <w:rFonts w:ascii="Times New Roman" w:hAnsi="Times New Roman"/>
+        </w:rPr>
+        <w:t>7</w:t>
+      </w:r>
+      <w:r>
+        <w:rPr>
+          <w:rFonts w:ascii="Times New Roman" w:hAnsi="Times New Roman"/>
+        </w:rPr>
+        <w:t xml:space="preserve">. </w:t>
+      </w:r>
+      <w:r>
+        <w:rPr>
+          <w:rFonts w:ascii="Times New Roman" w:hAnsi="Times New Roman"/>
+        </w:rPr>
+        <w:t>System</w:t>
+      </w:r>
+      <w:r>
+        <w:rPr>
+          <w:rFonts w:ascii="Times New Roman" w:hAnsi="Times New Roman"/>
+        </w:rPr>
+        <w:t xml:space="preserve"> Testing</w:t>
+      </w:r>
+      <w:bookmarkEnd w:id="37"/>
+    </w:p>
+    <w:p>
+      <w:pPr>
+        <w:spacing w:line="240" w:lineRule="auto"/>
+        <w:jc w:val="both"/>
+        <w:rPr>
+          <w:i/>
+          <w:color w:val="943634" w:themeColor="accent2" w:themeShade="BF"/>
+          <w:sz w:val="24"/>
+        </w:rPr>
+      </w:pPr>
+    </w:p>
+    <w:p>
+      <w:pPr>
+        <w:spacing w:line="240" w:lineRule="auto"/>
+        <w:jc w:val="both"/>
+        <w:rPr>
+          <w:color w:val="000000" w:themeColor="text1"/>
+          <w:sz w:val="24"/>
+        </w:rPr>
+      </w:pPr>
+      <w:r>
+        <w:rPr>
+          <w:i/>
+          <w:color w:val="943634" w:themeColor="accent2" w:themeShade="BF"/>
+          <w:sz w:val="24"/>
+        </w:rPr>
+        <w:t xml:space="preserve">            </w:t>
+      </w:r>
+      <w:r>
+        <w:rPr>
+          <w:color w:val="000000" w:themeColor="text1"/>
+          <w:sz w:val="24"/>
+        </w:rPr>
+        <w:t xml:space="preserve"> Each component has been tested </w:t>
+      </w:r>
+      <w:proofErr w:type="gramStart"/>
+      <w:r>
+        <w:rPr>
+          <w:color w:val="000000" w:themeColor="text1"/>
+          <w:sz w:val="24"/>
+        </w:rPr>
+        <w:t>individually ,</w:t>
+      </w:r>
+      <w:proofErr w:type="gramEnd"/>
+      <w:r>
+        <w:rPr>
+          <w:color w:val="000000" w:themeColor="text1"/>
+          <w:sz w:val="24"/>
+        </w:rPr>
+        <w:t xml:space="preserve"> immediately after being developed.  </w:t>
+      </w:r>
+      <w:r>
+        <w:rPr>
+          <w:color w:val="000000" w:themeColor="text1"/>
+          <w:sz w:val="24"/>
+        </w:rPr>
+        <w:t xml:space="preserve">Once the components were working as expected, they were put together. </w:t>
+      </w:r>
+    </w:p>
+    <w:p>
+      <w:pPr>
+        <w:spacing w:line="240" w:lineRule="auto"/>
+        <w:jc w:val="both"/>
+        <w:rPr>
+          <w:color w:val="000000" w:themeColor="text1"/>
+          <w:sz w:val="24"/>
+        </w:rPr>
+      </w:pPr>
+      <w:r>
+        <w:rPr>
+          <w:color w:val="000000" w:themeColor="text1"/>
+          <w:sz w:val="24"/>
+        </w:rPr>
+        <w:t xml:space="preserve">            Because I have worked with </w:t>
+      </w:r>
+      <w:proofErr w:type="spellStart"/>
+      <w:proofErr w:type="gramStart"/>
+      <w:r>
+        <w:rPr>
+          <w:color w:val="000000" w:themeColor="text1"/>
+          <w:sz w:val="24"/>
+        </w:rPr>
+        <w:t>GraphQL</w:t>
+      </w:r>
+      <w:proofErr w:type="spellEnd"/>
+      <w:r>
+        <w:rPr>
+          <w:color w:val="000000" w:themeColor="text1"/>
+          <w:sz w:val="24"/>
+        </w:rPr>
+        <w:t xml:space="preserve"> ,</w:t>
+      </w:r>
+      <w:proofErr w:type="gramEnd"/>
+      <w:r>
+        <w:rPr>
+          <w:color w:val="000000" w:themeColor="text1"/>
+          <w:sz w:val="24"/>
+        </w:rPr>
+        <w:t xml:space="preserve"> I have been able to build the server and run queries directly on the </w:t>
+      </w:r>
+      <w:proofErr w:type="spellStart"/>
+      <w:r>
+        <w:rPr>
+          <w:color w:val="000000" w:themeColor="text1"/>
+          <w:sz w:val="24"/>
+        </w:rPr>
+        <w:t>graphiql</w:t>
+      </w:r>
+      <w:proofErr w:type="spellEnd"/>
+      <w:r>
+        <w:rPr>
+          <w:color w:val="000000" w:themeColor="text1"/>
+          <w:sz w:val="24"/>
+        </w:rPr>
+        <w:t xml:space="preserve"> interface . So the server has been built </w:t>
+      </w:r>
+      <w:proofErr w:type="spellStart"/>
+      <w:r>
+        <w:rPr>
+          <w:color w:val="000000" w:themeColor="text1"/>
+          <w:sz w:val="24"/>
+        </w:rPr>
+        <w:t>priorly</w:t>
+      </w:r>
+      <w:proofErr w:type="spellEnd"/>
+      <w:r>
+        <w:rPr>
+          <w:color w:val="000000" w:themeColor="text1"/>
+          <w:sz w:val="24"/>
+        </w:rPr>
+        <w:t xml:space="preserve"> and tested with priority to ensure that the main </w:t>
+      </w:r>
+      <w:proofErr w:type="gramStart"/>
+      <w:r>
+        <w:rPr>
+          <w:color w:val="000000" w:themeColor="text1"/>
+          <w:sz w:val="24"/>
+        </w:rPr>
+        <w:t>functionalities(</w:t>
+      </w:r>
+      <w:proofErr w:type="gramEnd"/>
+      <w:r>
+        <w:rPr>
+          <w:color w:val="000000" w:themeColor="text1"/>
+          <w:sz w:val="24"/>
+        </w:rPr>
+        <w:t xml:space="preserve"> database connection , mutations) are met. After adding the client and providing requests-responses, the data-flow testing has been used.</w:t>
+      </w:r>
+      <w:r>
+        <w:rPr>
+          <w:color w:val="000000" w:themeColor="text1"/>
+          <w:sz w:val="24"/>
+        </w:rPr>
+        <w:t xml:space="preserve">     </w:t>
       </w:r>
     </w:p>
     <w:p>
@@ -2227,145 +4214,64 @@
           <w:rFonts w:ascii="Times New Roman" w:hAnsi="Times New Roman"/>
         </w:rPr>
       </w:pPr>
-      <w:bookmarkStart w:id="37" w:name="_Toc254785395"/>
-      <w:r>
-        <w:rPr>
-          <w:rFonts w:ascii="Times New Roman" w:hAnsi="Times New Roman"/>
-        </w:rPr>
-        <w:t>7</w:t>
-      </w:r>
-      <w:r>
-        <w:rPr>
-          <w:rFonts w:ascii="Times New Roman" w:hAnsi="Times New Roman"/>
-        </w:rPr>
-        <w:t xml:space="preserve">. </w:t>
-      </w:r>
-      <w:r>
-        <w:rPr>
-          <w:rFonts w:ascii="Times New Roman" w:hAnsi="Times New Roman"/>
-        </w:rPr>
-        <w:t>System</w:t>
-      </w:r>
-      <w:r>
-        <w:rPr>
-          <w:rFonts w:ascii="Times New Roman" w:hAnsi="Times New Roman"/>
-        </w:rPr>
-        <w:t xml:space="preserve"> Testing</w:t>
-      </w:r>
-      <w:bookmarkEnd w:id="37"/>
-    </w:p>
-    <w:p>
-      <w:pPr>
-        <w:spacing w:line="240" w:lineRule="auto"/>
-        <w:jc w:val="both"/>
-        <w:rPr>
-          <w:i/>
-          <w:color w:val="943634" w:themeColor="accent2" w:themeShade="BF"/>
-        </w:rPr>
-      </w:pPr>
-      <w:r>
-        <w:rPr>
-          <w:i/>
-          <w:color w:val="943634" w:themeColor="accent2" w:themeShade="BF"/>
-          <w:sz w:val="24"/>
-        </w:rPr>
-        <w:t>[</w:t>
-      </w:r>
-      <w:r>
-        <w:rPr>
-          <w:i/>
-          <w:color w:val="943634" w:themeColor="accent2" w:themeShade="BF"/>
-          <w:sz w:val="24"/>
-        </w:rPr>
-        <w:t>P</w:t>
-      </w:r>
-      <w:r>
-        <w:rPr>
-          <w:i/>
-          <w:color w:val="943634" w:themeColor="accent2" w:themeShade="BF"/>
-          <w:sz w:val="24"/>
-        </w:rPr>
-        <w:t>resent</w:t>
-      </w:r>
-      <w:r>
-        <w:rPr>
-          <w:i/>
-          <w:color w:val="943634" w:themeColor="accent2" w:themeShade="BF"/>
-          <w:sz w:val="24"/>
-        </w:rPr>
-        <w:t xml:space="preserve"> the used testing strategies (unit testing, integration testing</w:t>
-      </w:r>
-      <w:r>
-        <w:rPr>
-          <w:i/>
-          <w:color w:val="943634" w:themeColor="accent2" w:themeShade="BF"/>
-          <w:sz w:val="24"/>
-        </w:rPr>
-        <w:t>, validation testing</w:t>
-      </w:r>
-      <w:r>
-        <w:rPr>
-          <w:i/>
-          <w:color w:val="943634" w:themeColor="accent2" w:themeShade="BF"/>
-          <w:sz w:val="24"/>
-        </w:rPr>
-        <w:t>)</w:t>
-      </w:r>
-      <w:r>
-        <w:rPr>
-          <w:i/>
-          <w:color w:val="943634" w:themeColor="accent2" w:themeShade="BF"/>
-          <w:sz w:val="24"/>
-        </w:rPr>
-        <w:t xml:space="preserve"> and testing methods (data-flow, partitioning, boundary analysis, etc.)</w:t>
-      </w:r>
-      <w:r>
-        <w:rPr>
-          <w:i/>
-          <w:color w:val="943634" w:themeColor="accent2" w:themeShade="BF"/>
-          <w:sz w:val="24"/>
-        </w:rPr>
-        <w:t>.</w:t>
-      </w:r>
-      <w:r>
-        <w:rPr>
-          <w:i/>
-          <w:color w:val="943634" w:themeColor="accent2" w:themeShade="BF"/>
-          <w:sz w:val="24"/>
-        </w:rPr>
-        <w:t>]</w:t>
-      </w:r>
-      <w:bookmarkStart w:id="38" w:name="_GoBack"/>
+      <w:bookmarkStart w:id="38" w:name="_Toc254785396"/>
+      <w:r>
+        <w:rPr>
+          <w:rFonts w:ascii="Times New Roman" w:hAnsi="Times New Roman"/>
+        </w:rPr>
+        <w:t>8</w:t>
+      </w:r>
+      <w:r>
+        <w:rPr>
+          <w:rFonts w:ascii="Times New Roman" w:hAnsi="Times New Roman"/>
+        </w:rPr>
+        <w:t>. Bibliography</w:t>
+      </w:r>
       <w:bookmarkEnd w:id="38"/>
     </w:p>
-    <w:p>
-      <w:pPr>
-        <w:pStyle w:val="Title"/>
-        <w:jc w:val="both"/>
-        <w:rPr>
-          <w:rFonts w:ascii="Times New Roman" w:hAnsi="Times New Roman"/>
-        </w:rPr>
-      </w:pPr>
-      <w:bookmarkStart w:id="39" w:name="_Toc254785396"/>
-      <w:r>
-        <w:rPr>
-          <w:rFonts w:ascii="Times New Roman" w:hAnsi="Times New Roman"/>
-        </w:rPr>
-        <w:t>8</w:t>
-      </w:r>
-      <w:r>
-        <w:rPr>
-          <w:rFonts w:ascii="Times New Roman" w:hAnsi="Times New Roman"/>
-        </w:rPr>
-        <w:t>. Bibliography</w:t>
-      </w:r>
+    <w:p/>
+    <w:p>
+      <w:hyperlink r:id="rId12" w:history="1">
+        <w:r>
+          <w:rPr>
+            <w:rStyle w:val="Hyperlink"/>
+          </w:rPr>
+          <w:t>https://dev.to/sambenskin/howto-build-graphql-services-in-java-with-spring-boot---part-1-38b2?fbclid=IwAR2xCObpWczj45B8uAnrPJT2SpzeXpd13hBmSphwmytFjpbiGQyYVdPdNn4</w:t>
+        </w:r>
+      </w:hyperlink>
+    </w:p>
+    <w:p/>
+    <w:p>
+      <w:hyperlink r:id="rId13" w:history="1">
+        <w:r>
+          <w:rPr>
+            <w:rStyle w:val="Hyperlink"/>
+          </w:rPr>
+          <w:t>https://stackoverflow.com/questions/51924820/anilist-api-v2-graphql?fbclid=IwAR1Am9iBx0UT3jG1ec_qf7n7y3KOvvsnbwZv8zpc-JcYReflSt8rk-w9UNo</w:t>
+        </w:r>
+      </w:hyperlink>
+    </w:p>
+    <w:p/>
+    <w:p>
+      <w:hyperlink r:id="rId14" w:history="1">
+        <w:r>
+          <w:rPr>
+            <w:rStyle w:val="Hyperlink"/>
+          </w:rPr>
+          <w:t>https://dev.to/sambenskin/howto-integrate-a-mysql-database-into-your-java-spring-boot-graphql-service-26c</w:t>
+        </w:r>
+      </w:hyperlink>
+    </w:p>
+    <w:p/>
+    <w:p>
+      <w:bookmarkStart w:id="39" w:name="_GoBack"/>
       <w:bookmarkEnd w:id="39"/>
     </w:p>
     <w:sectPr>
-      <w:headerReference w:type="default" r:id="rId9"/>
-      <w:footerReference w:type="default" r:id="rId10"/>
-      <w:headerReference w:type="first" r:id="rId11"/>
-      <w:footerReference w:type="first" r:id="rId12"/>
+      <w:headerReference w:type="default" r:id="rId15"/>
+      <w:footerReference w:type="default" r:id="rId16"/>
+      <w:headerReference w:type="first" r:id="rId17"/>
+      <w:footerReference w:type="first" r:id="rId18"/>
       <w:pgSz w:w="12240" w:h="15840" w:code="1"/>
       <w:pgMar w:top="1440" w:right="1440" w:bottom="1440" w:left="1440" w:header="720" w:footer="720" w:gutter="0"/>
       <w:cols w:space="720"/>
@@ -2375,7 +4281,7 @@
 </file>
 
 <file path=word/endnotes.xml><?xml version="1.0" encoding="utf-8"?>
-<w:endnotes xmlns:ve="http://schemas.openxmlformats.org/markup-compatibility/2006" xmlns:o="urn:schemas-microsoft-com:office:office" xmlns:r="http://schemas.openxmlformats.org/officeDocument/2006/relationships" xmlns:m="http://schemas.openxmlformats.org/officeDocument/2006/math" xmlns:v="urn:schemas-microsoft-com:vml" xmlns:wp="http://schemas.openxmlformats.org/drawingml/2006/wordprocessingDrawing" xmlns:w10="urn:schemas-microsoft-com:office:word" xmlns:w="http://schemas.openxmlformats.org/wordprocessingml/2006/main" xmlns:wne="http://schemas.microsoft.com/office/word/2006/wordml">
+<w:endnotes xmlns:wpc="http://schemas.microsoft.com/office/word/2010/wordprocessingCanvas" xmlns:mc="http://schemas.openxmlformats.org/markup-compatibility/2006" xmlns:o="urn:schemas-microsoft-com:office:office" xmlns:r="http://schemas.openxmlformats.org/officeDocument/2006/relationships" xmlns:m="http://schemas.openxmlformats.org/officeDocument/2006/math" xmlns:v="urn:schemas-microsoft-com:vml" xmlns:wp14="http://schemas.microsoft.com/office/word/2010/wordprocessingDrawing" xmlns:wp="http://schemas.openxmlformats.org/drawingml/2006/wordprocessingDrawing" xmlns:w10="urn:schemas-microsoft-com:office:word" xmlns:w="http://schemas.openxmlformats.org/wordprocessingml/2006/main" xmlns:w14="http://schemas.microsoft.com/office/word/2010/wordml" xmlns:wpg="http://schemas.microsoft.com/office/word/2010/wordprocessingGroup" xmlns:wpi="http://schemas.microsoft.com/office/word/2010/wordprocessingInk" xmlns:wne="http://schemas.microsoft.com/office/word/2006/wordml" xmlns:wps="http://schemas.microsoft.com/office/word/2010/wordprocessingShape" mc:Ignorable="w14 wp14">
   <w:endnote w:type="separator" w:id="-1">
     <w:p>
       <w:pPr>
@@ -2400,7 +4306,7 @@
 </file>
 
 <file path=word/footer1.xml><?xml version="1.0" encoding="utf-8"?>
-<w:ftr xmlns:ve="http://schemas.openxmlformats.org/markup-compatibility/2006" xmlns:o="urn:schemas-microsoft-com:office:office" xmlns:r="http://schemas.openxmlformats.org/officeDocument/2006/relationships" xmlns:m="http://schemas.openxmlformats.org/officeDocument/2006/math" xmlns:v="urn:schemas-microsoft-com:vml" xmlns:wp="http://schemas.openxmlformats.org/drawingml/2006/wordprocessingDrawing" xmlns:w10="urn:schemas-microsoft-com:office:word" xmlns:w="http://schemas.openxmlformats.org/wordprocessingml/2006/main" xmlns:wne="http://schemas.microsoft.com/office/word/2006/wordml">
+<w:ftr xmlns:wpc="http://schemas.microsoft.com/office/word/2010/wordprocessingCanvas" xmlns:mc="http://schemas.openxmlformats.org/markup-compatibility/2006" xmlns:o="urn:schemas-microsoft-com:office:office" xmlns:r="http://schemas.openxmlformats.org/officeDocument/2006/relationships" xmlns:m="http://schemas.openxmlformats.org/officeDocument/2006/math" xmlns:v="urn:schemas-microsoft-com:vml" xmlns:wp14="http://schemas.microsoft.com/office/word/2010/wordprocessingDrawing" xmlns:wp="http://schemas.openxmlformats.org/drawingml/2006/wordprocessingDrawing" xmlns:w10="urn:schemas-microsoft-com:office:word" xmlns:w="http://schemas.openxmlformats.org/wordprocessingml/2006/main" xmlns:w14="http://schemas.microsoft.com/office/word/2010/wordml" xmlns:wpg="http://schemas.microsoft.com/office/word/2010/wordprocessingGroup" xmlns:wpi="http://schemas.microsoft.com/office/word/2010/wordprocessingInk" xmlns:wne="http://schemas.microsoft.com/office/word/2006/wordml" xmlns:wps="http://schemas.microsoft.com/office/word/2010/wordprocessingShape" mc:Ignorable="w14 wp14">
   <w:p>
     <w:pPr>
       <w:pStyle w:val="Footer"/>
@@ -2438,7 +4344,7 @@
 </file>
 
 <file path=word/footer2.xml><?xml version="1.0" encoding="utf-8"?>
-<w:ftr xmlns:ve="http://schemas.openxmlformats.org/markup-compatibility/2006" xmlns:o="urn:schemas-microsoft-com:office:office" xmlns:r="http://schemas.openxmlformats.org/officeDocument/2006/relationships" xmlns:m="http://schemas.openxmlformats.org/officeDocument/2006/math" xmlns:v="urn:schemas-microsoft-com:vml" xmlns:wp="http://schemas.openxmlformats.org/drawingml/2006/wordprocessingDrawing" xmlns:w10="urn:schemas-microsoft-com:office:word" xmlns:w="http://schemas.openxmlformats.org/wordprocessingml/2006/main" xmlns:wne="http://schemas.microsoft.com/office/word/2006/wordml">
+<w:ftr xmlns:wpc="http://schemas.microsoft.com/office/word/2010/wordprocessingCanvas" xmlns:mc="http://schemas.openxmlformats.org/markup-compatibility/2006" xmlns:o="urn:schemas-microsoft-com:office:office" xmlns:r="http://schemas.openxmlformats.org/officeDocument/2006/relationships" xmlns:m="http://schemas.openxmlformats.org/officeDocument/2006/math" xmlns:v="urn:schemas-microsoft-com:vml" xmlns:wp14="http://schemas.microsoft.com/office/word/2010/wordprocessingDrawing" xmlns:wp="http://schemas.openxmlformats.org/drawingml/2006/wordprocessingDrawing" xmlns:w10="urn:schemas-microsoft-com:office:word" xmlns:w="http://schemas.openxmlformats.org/wordprocessingml/2006/main" xmlns:w14="http://schemas.microsoft.com/office/word/2010/wordml" xmlns:wpg="http://schemas.microsoft.com/office/word/2010/wordprocessingGroup" xmlns:wpi="http://schemas.microsoft.com/office/word/2010/wordprocessingInk" xmlns:wne="http://schemas.microsoft.com/office/word/2006/wordml" xmlns:wps="http://schemas.microsoft.com/office/word/2010/wordprocessingShape" mc:Ignorable="w14 wp14">
   <w:tbl>
     <w:tblPr>
       <w:tblW w:w="0" w:type="auto"/>
@@ -2451,7 +4357,7 @@
         <w:insideV w:val="single" w:sz="6" w:space="0" w:color="auto"/>
       </w:tblBorders>
       <w:tblLayout w:type="fixed"/>
-      <w:tblLook w:val="0000"/>
+      <w:tblLook w:val="0000" w:firstRow="0" w:lastRow="0" w:firstColumn="0" w:lastColumn="0" w:noHBand="0" w:noVBand="0"/>
     </w:tblPr>
     <w:tblGrid>
       <w:gridCol w:w="3162"/>
@@ -2492,11 +4398,21 @@
           <w:r>
             <w:sym w:font="Symbol" w:char="F0D3"/>
           </w:r>
-          <w:fldSimple w:instr=" DOCPROPERTY &quot;Company&quot;  \* MERGEFORMAT ">
-            <w:r>
-              <w:t>UTCN</w:t>
-            </w:r>
-          </w:fldSimple>
+          <w:r>
+            <w:fldChar w:fldCharType="begin"/>
+          </w:r>
+          <w:r>
+            <w:instrText xml:space="preserve"> DOCPROPERTY "Company"  \* MERGEFORMAT </w:instrText>
+          </w:r>
+          <w:r>
+            <w:fldChar w:fldCharType="separate"/>
+          </w:r>
+          <w:r>
+            <w:t>UTCN</w:t>
+          </w:r>
+          <w:r>
+            <w:fldChar w:fldCharType="end"/>
+          </w:r>
           <w:r>
             <w:t xml:space="preserve">, </w:t>
           </w:r>
@@ -2513,7 +4429,7 @@
             <w:rPr>
               <w:noProof/>
             </w:rPr>
-            <w:t>2012</w:t>
+            <w:t>2020</w:t>
           </w:r>
           <w:r>
             <w:fldChar w:fldCharType="end"/>
@@ -2560,7 +4476,7 @@
               <w:rStyle w:val="PageNumber"/>
               <w:noProof/>
             </w:rPr>
-            <w:t>3</w:t>
+            <w:t>7</w:t>
           </w:r>
           <w:r>
             <w:rPr>
@@ -2574,15 +4490,29 @@
             </w:rPr>
             <w:t xml:space="preserve"> of </w:t>
           </w:r>
-          <w:fldSimple w:instr=" NUMPAGES  \* MERGEFORMAT ">
-            <w:r>
-              <w:rPr>
-                <w:rStyle w:val="PageNumber"/>
-                <w:noProof/>
-              </w:rPr>
-              <w:t>4</w:t>
-            </w:r>
-          </w:fldSimple>
+          <w:r>
+            <w:fldChar w:fldCharType="begin"/>
+          </w:r>
+          <w:r>
+            <w:instrText xml:space="preserve"> NUMPAGES  \* MERGEFORMAT </w:instrText>
+          </w:r>
+          <w:r>
+            <w:fldChar w:fldCharType="separate"/>
+          </w:r>
+          <w:r>
+            <w:rPr>
+              <w:rStyle w:val="PageNumber"/>
+              <w:noProof/>
+            </w:rPr>
+            <w:t>7</w:t>
+          </w:r>
+          <w:r>
+            <w:rPr>
+              <w:rStyle w:val="PageNumber"/>
+              <w:noProof/>
+            </w:rPr>
+            <w:fldChar w:fldCharType="end"/>
+          </w:r>
         </w:p>
       </w:tc>
     </w:tr>
@@ -2596,7 +4526,7 @@
 </file>
 
 <file path=word/footer3.xml><?xml version="1.0" encoding="utf-8"?>
-<w:ftr xmlns:ve="http://schemas.openxmlformats.org/markup-compatibility/2006" xmlns:o="urn:schemas-microsoft-com:office:office" xmlns:r="http://schemas.openxmlformats.org/officeDocument/2006/relationships" xmlns:m="http://schemas.openxmlformats.org/officeDocument/2006/math" xmlns:v="urn:schemas-microsoft-com:vml" xmlns:wp="http://schemas.openxmlformats.org/drawingml/2006/wordprocessingDrawing" xmlns:w10="urn:schemas-microsoft-com:office:word" xmlns:w="http://schemas.openxmlformats.org/wordprocessingml/2006/main" xmlns:wne="http://schemas.microsoft.com/office/word/2006/wordml">
+<w:ftr xmlns:wpc="http://schemas.microsoft.com/office/word/2010/wordprocessingCanvas" xmlns:mc="http://schemas.openxmlformats.org/markup-compatibility/2006" xmlns:o="urn:schemas-microsoft-com:office:office" xmlns:r="http://schemas.openxmlformats.org/officeDocument/2006/relationships" xmlns:m="http://schemas.openxmlformats.org/officeDocument/2006/math" xmlns:v="urn:schemas-microsoft-com:vml" xmlns:wp14="http://schemas.microsoft.com/office/word/2010/wordprocessingDrawing" xmlns:wp="http://schemas.openxmlformats.org/drawingml/2006/wordprocessingDrawing" xmlns:w10="urn:schemas-microsoft-com:office:word" xmlns:w="http://schemas.openxmlformats.org/wordprocessingml/2006/main" xmlns:w14="http://schemas.microsoft.com/office/word/2010/wordml" xmlns:wpg="http://schemas.microsoft.com/office/word/2010/wordprocessingGroup" xmlns:wpi="http://schemas.microsoft.com/office/word/2010/wordprocessingInk" xmlns:wne="http://schemas.microsoft.com/office/word/2006/wordml" xmlns:wps="http://schemas.microsoft.com/office/word/2010/wordprocessingShape" mc:Ignorable="w14 wp14">
   <w:p>
     <w:pPr>
       <w:pStyle w:val="Footer"/>
@@ -2606,7 +4536,7 @@
 </file>
 
 <file path=word/footnotes.xml><?xml version="1.0" encoding="utf-8"?>
-<w:footnotes xmlns:ve="http://schemas.openxmlformats.org/markup-compatibility/2006" xmlns:o="urn:schemas-microsoft-com:office:office" xmlns:r="http://schemas.openxmlformats.org/officeDocument/2006/relationships" xmlns:m="http://schemas.openxmlformats.org/officeDocument/2006/math" xmlns:v="urn:schemas-microsoft-com:vml" xmlns:wp="http://schemas.openxmlformats.org/drawingml/2006/wordprocessingDrawing" xmlns:w10="urn:schemas-microsoft-com:office:word" xmlns:w="http://schemas.openxmlformats.org/wordprocessingml/2006/main" xmlns:wne="http://schemas.microsoft.com/office/word/2006/wordml">
+<w:footnotes xmlns:wpc="http://schemas.microsoft.com/office/word/2010/wordprocessingCanvas" xmlns:mc="http://schemas.openxmlformats.org/markup-compatibility/2006" xmlns:o="urn:schemas-microsoft-com:office:office" xmlns:r="http://schemas.openxmlformats.org/officeDocument/2006/relationships" xmlns:m="http://schemas.openxmlformats.org/officeDocument/2006/math" xmlns:v="urn:schemas-microsoft-com:vml" xmlns:wp14="http://schemas.microsoft.com/office/word/2010/wordprocessingDrawing" xmlns:wp="http://schemas.openxmlformats.org/drawingml/2006/wordprocessingDrawing" xmlns:w10="urn:schemas-microsoft-com:office:word" xmlns:w="http://schemas.openxmlformats.org/wordprocessingml/2006/main" xmlns:w14="http://schemas.microsoft.com/office/word/2010/wordml" xmlns:wpg="http://schemas.microsoft.com/office/word/2010/wordprocessingGroup" xmlns:wpi="http://schemas.microsoft.com/office/word/2010/wordprocessingInk" xmlns:wne="http://schemas.microsoft.com/office/word/2006/wordml" xmlns:wps="http://schemas.microsoft.com/office/word/2010/wordprocessingShape" mc:Ignorable="w14 wp14">
   <w:footnote w:type="separator" w:id="-1">
     <w:p>
       <w:pPr>
@@ -2631,7 +4561,7 @@
 </file>
 
 <file path=word/header1.xml><?xml version="1.0" encoding="utf-8"?>
-<w:hdr xmlns:ve="http://schemas.openxmlformats.org/markup-compatibility/2006" xmlns:o="urn:schemas-microsoft-com:office:office" xmlns:r="http://schemas.openxmlformats.org/officeDocument/2006/relationships" xmlns:m="http://schemas.openxmlformats.org/officeDocument/2006/math" xmlns:v="urn:schemas-microsoft-com:vml" xmlns:wp="http://schemas.openxmlformats.org/drawingml/2006/wordprocessingDrawing" xmlns:w10="urn:schemas-microsoft-com:office:word" xmlns:w="http://schemas.openxmlformats.org/wordprocessingml/2006/main" xmlns:wne="http://schemas.microsoft.com/office/word/2006/wordml">
+<w:hdr xmlns:wpc="http://schemas.microsoft.com/office/word/2010/wordprocessingCanvas" xmlns:mc="http://schemas.openxmlformats.org/markup-compatibility/2006" xmlns:o="urn:schemas-microsoft-com:office:office" xmlns:r="http://schemas.openxmlformats.org/officeDocument/2006/relationships" xmlns:m="http://schemas.openxmlformats.org/officeDocument/2006/math" xmlns:v="urn:schemas-microsoft-com:vml" xmlns:wp14="http://schemas.microsoft.com/office/word/2010/wordprocessingDrawing" xmlns:wp="http://schemas.openxmlformats.org/drawingml/2006/wordprocessingDrawing" xmlns:w10="urn:schemas-microsoft-com:office:word" xmlns:w="http://schemas.openxmlformats.org/wordprocessingml/2006/main" xmlns:w14="http://schemas.microsoft.com/office/word/2010/wordml" xmlns:wpg="http://schemas.microsoft.com/office/word/2010/wordprocessingGroup" xmlns:wpi="http://schemas.microsoft.com/office/word/2010/wordprocessingInk" xmlns:wne="http://schemas.microsoft.com/office/word/2006/wordml" xmlns:wps="http://schemas.microsoft.com/office/word/2010/wordprocessingShape" mc:Ignorable="w14 wp14">
   <w:p>
     <w:pPr>
       <w:rPr>
@@ -2648,7 +4578,7 @@
 </file>
 
 <file path=word/header2.xml><?xml version="1.0" encoding="utf-8"?>
-<w:hdr xmlns:ve="http://schemas.openxmlformats.org/markup-compatibility/2006" xmlns:o="urn:schemas-microsoft-com:office:office" xmlns:r="http://schemas.openxmlformats.org/officeDocument/2006/relationships" xmlns:m="http://schemas.openxmlformats.org/officeDocument/2006/math" xmlns:v="urn:schemas-microsoft-com:vml" xmlns:wp="http://schemas.openxmlformats.org/drawingml/2006/wordprocessingDrawing" xmlns:w10="urn:schemas-microsoft-com:office:word" xmlns:w="http://schemas.openxmlformats.org/wordprocessingml/2006/main" xmlns:wne="http://schemas.microsoft.com/office/word/2006/wordml">
+<w:hdr xmlns:wpc="http://schemas.microsoft.com/office/word/2010/wordprocessingCanvas" xmlns:mc="http://schemas.openxmlformats.org/markup-compatibility/2006" xmlns:o="urn:schemas-microsoft-com:office:office" xmlns:r="http://schemas.openxmlformats.org/officeDocument/2006/relationships" xmlns:m="http://schemas.openxmlformats.org/officeDocument/2006/math" xmlns:v="urn:schemas-microsoft-com:vml" xmlns:wp14="http://schemas.microsoft.com/office/word/2010/wordprocessingDrawing" xmlns:wp="http://schemas.openxmlformats.org/drawingml/2006/wordprocessingDrawing" xmlns:w10="urn:schemas-microsoft-com:office:word" xmlns:w="http://schemas.openxmlformats.org/wordprocessingml/2006/main" xmlns:w14="http://schemas.microsoft.com/office/word/2010/wordml" xmlns:wpg="http://schemas.microsoft.com/office/word/2010/wordprocessingGroup" xmlns:wpi="http://schemas.microsoft.com/office/word/2010/wordprocessingInk" xmlns:wne="http://schemas.microsoft.com/office/word/2006/wordml" xmlns:wps="http://schemas.microsoft.com/office/word/2010/wordprocessingShape" mc:Ignorable="w14 wp14">
   <w:p>
     <w:pPr>
       <w:pStyle w:val="Header"/>
@@ -2658,7 +4588,7 @@
 </file>
 
 <file path=word/header3.xml><?xml version="1.0" encoding="utf-8"?>
-<w:hdr xmlns:ve="http://schemas.openxmlformats.org/markup-compatibility/2006" xmlns:o="urn:schemas-microsoft-com:office:office" xmlns:r="http://schemas.openxmlformats.org/officeDocument/2006/relationships" xmlns:m="http://schemas.openxmlformats.org/officeDocument/2006/math" xmlns:v="urn:schemas-microsoft-com:vml" xmlns:wp="http://schemas.openxmlformats.org/drawingml/2006/wordprocessingDrawing" xmlns:w10="urn:schemas-microsoft-com:office:word" xmlns:w="http://schemas.openxmlformats.org/wordprocessingml/2006/main" xmlns:wne="http://schemas.microsoft.com/office/word/2006/wordml">
+<w:hdr xmlns:wpc="http://schemas.microsoft.com/office/word/2010/wordprocessingCanvas" xmlns:mc="http://schemas.openxmlformats.org/markup-compatibility/2006" xmlns:o="urn:schemas-microsoft-com:office:office" xmlns:r="http://schemas.openxmlformats.org/officeDocument/2006/relationships" xmlns:m="http://schemas.openxmlformats.org/officeDocument/2006/math" xmlns:v="urn:schemas-microsoft-com:vml" xmlns:wp14="http://schemas.microsoft.com/office/word/2010/wordprocessingDrawing" xmlns:wp="http://schemas.openxmlformats.org/drawingml/2006/wordprocessingDrawing" xmlns:w10="urn:schemas-microsoft-com:office:word" xmlns:w="http://schemas.openxmlformats.org/wordprocessingml/2006/main" xmlns:w14="http://schemas.microsoft.com/office/word/2010/wordml" xmlns:wpg="http://schemas.microsoft.com/office/word/2010/wordprocessingGroup" xmlns:wpi="http://schemas.microsoft.com/office/word/2010/wordprocessingInk" xmlns:wne="http://schemas.microsoft.com/office/word/2006/wordml" xmlns:wps="http://schemas.microsoft.com/office/word/2010/wordprocessingShape" mc:Ignorable="w14 wp14">
   <w:p>
     <w:pPr>
       <w:pStyle w:val="Header"/>
@@ -2668,7 +4598,7 @@
 </file>
 
 <file path=word/numbering.xml><?xml version="1.0" encoding="utf-8"?>
-<w:numbering xmlns:ve="http://schemas.openxmlformats.org/markup-compatibility/2006" xmlns:o="urn:schemas-microsoft-com:office:office" xmlns:r="http://schemas.openxmlformats.org/officeDocument/2006/relationships" xmlns:m="http://schemas.openxmlformats.org/officeDocument/2006/math" xmlns:v="urn:schemas-microsoft-com:vml" xmlns:wp="http://schemas.openxmlformats.org/drawingml/2006/wordprocessingDrawing" xmlns:w10="urn:schemas-microsoft-com:office:word" xmlns:w="http://schemas.openxmlformats.org/wordprocessingml/2006/main" xmlns:wne="http://schemas.microsoft.com/office/word/2006/wordml">
+<w:numbering xmlns:wpc="http://schemas.microsoft.com/office/word/2010/wordprocessingCanvas" xmlns:mc="http://schemas.openxmlformats.org/markup-compatibility/2006" xmlns:o="urn:schemas-microsoft-com:office:office" xmlns:r="http://schemas.openxmlformats.org/officeDocument/2006/relationships" xmlns:m="http://schemas.openxmlformats.org/officeDocument/2006/math" xmlns:v="urn:schemas-microsoft-com:vml" xmlns:wp14="http://schemas.microsoft.com/office/word/2010/wordprocessingDrawing" xmlns:wp="http://schemas.openxmlformats.org/drawingml/2006/wordprocessingDrawing" xmlns:w10="urn:schemas-microsoft-com:office:word" xmlns:w="http://schemas.openxmlformats.org/wordprocessingml/2006/main" xmlns:w14="http://schemas.microsoft.com/office/word/2010/wordml" xmlns:wpg="http://schemas.microsoft.com/office/word/2010/wordprocessingGroup" xmlns:wpi="http://schemas.microsoft.com/office/word/2010/wordprocessingInk" xmlns:wne="http://schemas.microsoft.com/office/word/2006/wordml" xmlns:wps="http://schemas.microsoft.com/office/word/2010/wordprocessingShape" mc:Ignorable="w14 wp14">
   <w:abstractNum w:abstractNumId="0">
     <w:nsid w:val="FFFFFFFB"/>
     <w:multiLevelType w:val="multilevel"/>
@@ -2747,6 +4677,118 @@
     </w:lvl>
   </w:abstractNum>
   <w:abstractNum w:abstractNumId="1">
+    <w:nsid w:val="23454FFD"/>
+    <w:multiLevelType w:val="hybridMultilevel"/>
+    <w:tmpl w:val="CCE4E7D6"/>
+    <w:lvl w:ilvl="0" w:tplc="1A7C69F2">
+      <w:numFmt w:val="bullet"/>
+      <w:lvlText w:val="-"/>
+      <w:lvlJc w:val="left"/>
+      <w:pPr>
+        <w:ind w:left="720" w:hanging="360"/>
+      </w:pPr>
+      <w:rPr>
+        <w:rFonts w:ascii="Times New Roman" w:eastAsia="Times New Roman" w:hAnsi="Times New Roman" w:cs="Times New Roman" w:hint="default"/>
+      </w:rPr>
+    </w:lvl>
+    <w:lvl w:ilvl="1" w:tplc="04090003">
+      <w:start w:val="1"/>
+      <w:numFmt w:val="bullet"/>
+      <w:lvlText w:val="o"/>
+      <w:lvlJc w:val="left"/>
+      <w:pPr>
+        <w:ind w:left="1440" w:hanging="360"/>
+      </w:pPr>
+      <w:rPr>
+        <w:rFonts w:ascii="Courier New" w:hAnsi="Courier New" w:cs="Courier New" w:hint="default"/>
+      </w:rPr>
+    </w:lvl>
+    <w:lvl w:ilvl="2" w:tplc="04090005">
+      <w:start w:val="1"/>
+      <w:numFmt w:val="bullet"/>
+      <w:lvlText w:val=""/>
+      <w:lvlJc w:val="left"/>
+      <w:pPr>
+        <w:ind w:left="2160" w:hanging="360"/>
+      </w:pPr>
+      <w:rPr>
+        <w:rFonts w:ascii="Wingdings" w:hAnsi="Wingdings" w:hint="default"/>
+      </w:rPr>
+    </w:lvl>
+    <w:lvl w:ilvl="3" w:tplc="04090001">
+      <w:start w:val="1"/>
+      <w:numFmt w:val="bullet"/>
+      <w:lvlText w:val=""/>
+      <w:lvlJc w:val="left"/>
+      <w:pPr>
+        <w:ind w:left="2880" w:hanging="360"/>
+      </w:pPr>
+      <w:rPr>
+        <w:rFonts w:ascii="Symbol" w:hAnsi="Symbol" w:hint="default"/>
+      </w:rPr>
+    </w:lvl>
+    <w:lvl w:ilvl="4" w:tplc="04090003">
+      <w:start w:val="1"/>
+      <w:numFmt w:val="bullet"/>
+      <w:lvlText w:val="o"/>
+      <w:lvlJc w:val="left"/>
+      <w:pPr>
+        <w:ind w:left="3600" w:hanging="360"/>
+      </w:pPr>
+      <w:rPr>
+        <w:rFonts w:ascii="Courier New" w:hAnsi="Courier New" w:cs="Courier New" w:hint="default"/>
+      </w:rPr>
+    </w:lvl>
+    <w:lvl w:ilvl="5" w:tplc="04090005">
+      <w:start w:val="1"/>
+      <w:numFmt w:val="bullet"/>
+      <w:lvlText w:val=""/>
+      <w:lvlJc w:val="left"/>
+      <w:pPr>
+        <w:ind w:left="4320" w:hanging="360"/>
+      </w:pPr>
+      <w:rPr>
+        <w:rFonts w:ascii="Wingdings" w:hAnsi="Wingdings" w:hint="default"/>
+      </w:rPr>
+    </w:lvl>
+    <w:lvl w:ilvl="6" w:tplc="04090001">
+      <w:start w:val="1"/>
+      <w:numFmt w:val="bullet"/>
+      <w:lvlText w:val=""/>
+      <w:lvlJc w:val="left"/>
+      <w:pPr>
+        <w:ind w:left="5040" w:hanging="360"/>
+      </w:pPr>
+      <w:rPr>
+        <w:rFonts w:ascii="Symbol" w:hAnsi="Symbol" w:hint="default"/>
+      </w:rPr>
+    </w:lvl>
+    <w:lvl w:ilvl="7" w:tplc="04090003">
+      <w:start w:val="1"/>
+      <w:numFmt w:val="bullet"/>
+      <w:lvlText w:val="o"/>
+      <w:lvlJc w:val="left"/>
+      <w:pPr>
+        <w:ind w:left="5760" w:hanging="360"/>
+      </w:pPr>
+      <w:rPr>
+        <w:rFonts w:ascii="Courier New" w:hAnsi="Courier New" w:cs="Courier New" w:hint="default"/>
+      </w:rPr>
+    </w:lvl>
+    <w:lvl w:ilvl="8" w:tplc="04090005">
+      <w:start w:val="1"/>
+      <w:numFmt w:val="bullet"/>
+      <w:lvlText w:val=""/>
+      <w:lvlJc w:val="left"/>
+      <w:pPr>
+        <w:ind w:left="6480" w:hanging="360"/>
+      </w:pPr>
+      <w:rPr>
+        <w:rFonts w:ascii="Wingdings" w:hAnsi="Wingdings" w:hint="default"/>
+      </w:rPr>
+    </w:lvl>
+  </w:abstractNum>
+  <w:abstractNum w:abstractNumId="2">
     <w:nsid w:val="360A4E4B"/>
     <w:multiLevelType w:val="multilevel"/>
     <w:tmpl w:val="9D8A65BC"/>
@@ -2756,7 +4798,7 @@
       <w:lvlText w:val="%1"/>
       <w:lvlJc w:val="left"/>
       <w:pPr>
-        <w:ind w:left="360" w:hanging="360"/>
+        <w:ind w:left="502" w:hanging="360"/>
       </w:pPr>
       <w:rPr>
         <w:rFonts w:hint="default"/>
@@ -2863,13 +4905,25 @@
     <w:abstractNumId w:val="0"/>
   </w:num>
   <w:num w:numId="2">
+    <w:abstractNumId w:val="2"/>
+  </w:num>
+  <w:num w:numId="3">
     <w:abstractNumId w:val="1"/>
+    <w:lvlOverride w:ilvl="0"/>
+    <w:lvlOverride w:ilvl="1"/>
+    <w:lvlOverride w:ilvl="2"/>
+    <w:lvlOverride w:ilvl="3"/>
+    <w:lvlOverride w:ilvl="4"/>
+    <w:lvlOverride w:ilvl="5"/>
+    <w:lvlOverride w:ilvl="6"/>
+    <w:lvlOverride w:ilvl="7"/>
+    <w:lvlOverride w:ilvl="8"/>
   </w:num>
 </w:numbering>
 </file>
 
 <file path=word/styles.xml><?xml version="1.0" encoding="utf-8"?>
-<w:styles xmlns:r="http://schemas.openxmlformats.org/officeDocument/2006/relationships" xmlns:w="http://schemas.openxmlformats.org/wordprocessingml/2006/main">
+<w:styles xmlns:mc="http://schemas.openxmlformats.org/markup-compatibility/2006" xmlns:r="http://schemas.openxmlformats.org/officeDocument/2006/relationships" xmlns:w="http://schemas.openxmlformats.org/wordprocessingml/2006/main" xmlns:w14="http://schemas.microsoft.com/office/word/2010/wordml" mc:Ignorable="w14">
   <w:docDefaults>
     <w:rPrDefault>
       <w:rPr>
@@ -2912,7 +4966,7 @@
     <w:lsdException w:name="Title" w:semiHidden="0" w:uiPriority="0" w:unhideWhenUsed="0" w:qFormat="1"/>
     <w:lsdException w:name="Default Paragraph Font" w:uiPriority="1"/>
     <w:lsdException w:name="Subtitle" w:semiHidden="0" w:uiPriority="11" w:unhideWhenUsed="0" w:qFormat="1"/>
-    <w:lsdException w:name="Strong" w:semiHidden="0" w:uiPriority="0" w:unhideWhenUsed="0" w:qFormat="1"/>
+    <w:lsdException w:name="Strong" w:semiHidden="0" w:uiPriority="22" w:unhideWhenUsed="0" w:qFormat="1"/>
     <w:lsdException w:name="Emphasis" w:semiHidden="0" w:uiPriority="20" w:unhideWhenUsed="0" w:qFormat="1"/>
     <w:lsdException w:name="Table Grid" w:semiHidden="0" w:uiPriority="59" w:unhideWhenUsed="0"/>
     <w:lsdException w:name="Placeholder Text" w:unhideWhenUsed="0"/>
@@ -3222,7 +5276,6 @@
     <w:uiPriority w:val="99"/>
     <w:semiHidden/>
     <w:unhideWhenUsed/>
-    <w:qFormat/>
     <w:tblPr>
       <w:tblInd w:w="0" w:type="dxa"/>
       <w:tblCellMar>
@@ -3469,19 +5522,22 @@
     <w:basedOn w:val="Normal"/>
     <w:next w:val="BodyText"/>
     <w:autoRedefine/>
-    <w:rsid w:val="009A036F"/>
+    <w:rsid w:val="0099650C"/>
     <w:pPr>
-      <w:spacing w:after="120"/>
-      <w:ind w:left="720"/>
+      <w:spacing w:after="120" w:line="240" w:lineRule="auto"/>
+      <w:ind w:left="142"/>
+      <w:jc w:val="both"/>
     </w:pPr>
     <w:rPr>
-      <w:i/>
-      <w:color w:val="943634" w:themeColor="accent2" w:themeShade="BF"/>
+      <w:color w:val="000000" w:themeColor="text1"/>
+      <w:sz w:val="24"/>
+      <w:szCs w:val="24"/>
     </w:rPr>
   </w:style>
   <w:style w:type="character" w:styleId="Strong">
     <w:name w:val="Strong"/>
     <w:basedOn w:val="DefaultParagraphFont"/>
+    <w:uiPriority w:val="22"/>
     <w:qFormat/>
     <w:rsid w:val="009A036F"/>
     <w:rPr>
@@ -3555,6 +5611,28 @@
       <w:spacing w:after="100"/>
       <w:ind w:left="400"/>
     </w:pPr>
+  </w:style>
+  <w:style w:type="paragraph" w:styleId="ListParagraph">
+    <w:name w:val="List Paragraph"/>
+    <w:basedOn w:val="Normal"/>
+    <w:uiPriority w:val="34"/>
+    <w:qFormat/>
+    <w:rsid w:val="0029119E"/>
+    <w:pPr>
+      <w:ind w:left="720"/>
+      <w:contextualSpacing/>
+    </w:pPr>
+  </w:style>
+  <w:style w:type="character" w:styleId="Hyperlink">
+    <w:name w:val="Hyperlink"/>
+    <w:basedOn w:val="DefaultParagraphFont"/>
+    <w:uiPriority w:val="99"/>
+    <w:unhideWhenUsed/>
+    <w:rsid w:val="006406A1"/>
+    <w:rPr>
+      <w:color w:val="0000FF"/>
+      <w:u w:val="single"/>
+    </w:rPr>
   </w:style>
 </w:styles>
 </file>

</xml_diff>